<commit_message>
added a few more books ;) hope I finish them all
Signed-off-by: Aditya <aditya@gravityilabs.com>
</commit_message>
<xml_diff>
--- a/Building Microservices - Sam Newman/Chapter 2 - The Evolutionary Architect.docx
+++ b/Building Microservices - Sam Newman/Chapter 2 - The Evolutionary Architect.docx
@@ -62,7 +62,7 @@
           <w:r>
             <w:fldChar w:fldCharType="separate"/>
           </w:r>
-          <w:hyperlink w:anchor="_Toc57731687" w:history="1">
+          <w:hyperlink w:anchor="_Toc57750841" w:history="1">
             <w:r>
               <w:rPr>
                 <w:rStyle w:val="Hyperlink"/>
@@ -89,7 +89,7 @@
                 <w:noProof/>
                 <w:webHidden/>
               </w:rPr>
-              <w:instrText xml:space="preserve"> PAGEREF _Toc57731687 \h </w:instrText>
+              <w:instrText xml:space="preserve"> PAGEREF _Toc57750841 \h </w:instrText>
             </w:r>
             <w:r>
               <w:rPr>
@@ -132,7 +132,7 @@
               <w:lang w:eastAsia="en-IN"/>
             </w:rPr>
           </w:pPr>
-          <w:hyperlink w:anchor="_Toc57731688" w:history="1">
+          <w:hyperlink w:anchor="_Toc57750842" w:history="1">
             <w:r>
               <w:rPr>
                 <w:rStyle w:val="Hyperlink"/>
@@ -159,7 +159,7 @@
                 <w:noProof/>
                 <w:webHidden/>
               </w:rPr>
-              <w:instrText xml:space="preserve"> PAGEREF _Toc57731688 \h </w:instrText>
+              <w:instrText xml:space="preserve"> PAGEREF _Toc57750842 \h </w:instrText>
             </w:r>
             <w:r>
               <w:rPr>
@@ -202,7 +202,7 @@
               <w:lang w:eastAsia="en-IN"/>
             </w:rPr>
           </w:pPr>
-          <w:hyperlink w:anchor="_Toc57731689" w:history="1">
+          <w:hyperlink w:anchor="_Toc57750843" w:history="1">
             <w:r>
               <w:rPr>
                 <w:rStyle w:val="Hyperlink"/>
@@ -229,7 +229,7 @@
                 <w:noProof/>
                 <w:webHidden/>
               </w:rPr>
-              <w:instrText xml:space="preserve"> PAGEREF _Toc57731689 \h </w:instrText>
+              <w:instrText xml:space="preserve"> PAGEREF _Toc57750843 \h </w:instrText>
             </w:r>
             <w:r>
               <w:rPr>
@@ -272,7 +272,7 @@
               <w:lang w:eastAsia="en-IN"/>
             </w:rPr>
           </w:pPr>
-          <w:hyperlink w:anchor="_Toc57731690" w:history="1">
+          <w:hyperlink w:anchor="_Toc57750844" w:history="1">
             <w:r>
               <w:rPr>
                 <w:rStyle w:val="Hyperlink"/>
@@ -299,7 +299,7 @@
                 <w:noProof/>
                 <w:webHidden/>
               </w:rPr>
-              <w:instrText xml:space="preserve"> PAGEREF _Toc57731690 \h </w:instrText>
+              <w:instrText xml:space="preserve"> PAGEREF _Toc57750844 \h </w:instrText>
             </w:r>
             <w:r>
               <w:rPr>
@@ -342,7 +342,7 @@
               <w:lang w:eastAsia="en-IN"/>
             </w:rPr>
           </w:pPr>
-          <w:hyperlink w:anchor="_Toc57731691" w:history="1">
+          <w:hyperlink w:anchor="_Toc57750845" w:history="1">
             <w:r>
               <w:rPr>
                 <w:rStyle w:val="Hyperlink"/>
@@ -369,7 +369,7 @@
                 <w:noProof/>
                 <w:webHidden/>
               </w:rPr>
-              <w:instrText xml:space="preserve"> PAGEREF _Toc57731691 \h </w:instrText>
+              <w:instrText xml:space="preserve"> PAGEREF _Toc57750845 \h </w:instrText>
             </w:r>
             <w:r>
               <w:rPr>
@@ -407,30 +407,18 @@
               <w:tab w:val="right" w:leader="dot" w:pos="9016"/>
             </w:tabs>
             <w:rPr>
+              <w:rFonts w:eastAsiaTheme="minorEastAsia"/>
               <w:noProof/>
+              <w:lang w:eastAsia="en-IN"/>
             </w:rPr>
           </w:pPr>
-          <w:hyperlink w:anchor="_Toc57731692" w:history="1">
+          <w:hyperlink w:anchor="_Toc57750846" w:history="1">
             <w:r>
               <w:rPr>
                 <w:rStyle w:val="Hyperlink"/>
                 <w:noProof/>
               </w:rPr>
-              <w:t xml:space="preserve">Heroku’s 12 </w:t>
-            </w:r>
-            <w:r>
-              <w:rPr>
-                <w:rStyle w:val="Hyperlink"/>
-                <w:noProof/>
-              </w:rPr>
-              <w:t>F</w:t>
-            </w:r>
-            <w:r>
-              <w:rPr>
-                <w:rStyle w:val="Hyperlink"/>
-                <w:noProof/>
-              </w:rPr>
-              <w:t>actors App</w:t>
+              <w:t>Heroku’s 12 Factors App</w:t>
             </w:r>
             <w:r>
               <w:rPr>
@@ -451,7 +439,7 @@
                 <w:noProof/>
                 <w:webHidden/>
               </w:rPr>
-              <w:instrText xml:space="preserve"> PAGEREF _Toc57731692 \h </w:instrText>
+              <w:instrText xml:space="preserve"> PAGEREF _Toc57750846 \h </w:instrText>
             </w:r>
             <w:r>
               <w:rPr>
@@ -494,7 +482,7 @@
               <w:lang w:eastAsia="en-IN"/>
             </w:rPr>
           </w:pPr>
-          <w:hyperlink w:anchor="_Toc57731693" w:history="1">
+          <w:hyperlink w:anchor="_Toc57750847" w:history="1">
             <w:r>
               <w:rPr>
                 <w:rStyle w:val="Hyperlink"/>
@@ -521,7 +509,7 @@
                 <w:noProof/>
                 <w:webHidden/>
               </w:rPr>
-              <w:instrText xml:space="preserve"> PAGEREF _Toc57731693 \h </w:instrText>
+              <w:instrText xml:space="preserve"> PAGEREF _Toc57750847 \h </w:instrText>
             </w:r>
             <w:r>
               <w:rPr>
@@ -541,7 +529,7 @@
                 <w:noProof/>
                 <w:webHidden/>
               </w:rPr>
-              <w:t>7</w:t>
+              <w:t>10</w:t>
             </w:r>
             <w:r>
               <w:rPr>
@@ -564,7 +552,7 @@
               <w:lang w:eastAsia="en-IN"/>
             </w:rPr>
           </w:pPr>
-          <w:hyperlink w:anchor="_Toc57731694" w:history="1">
+          <w:hyperlink w:anchor="_Toc57750848" w:history="1">
             <w:r>
               <w:rPr>
                 <w:rStyle w:val="Hyperlink"/>
@@ -591,7 +579,7 @@
                 <w:noProof/>
                 <w:webHidden/>
               </w:rPr>
-              <w:instrText xml:space="preserve"> PAGEREF _Toc57731694 \h </w:instrText>
+              <w:instrText xml:space="preserve"> PAGEREF _Toc57750848 \h </w:instrText>
             </w:r>
             <w:r>
               <w:rPr>
@@ -611,7 +599,7 @@
                 <w:noProof/>
                 <w:webHidden/>
               </w:rPr>
-              <w:t>7</w:t>
+              <w:t>10</w:t>
             </w:r>
             <w:r>
               <w:rPr>
@@ -634,7 +622,7 @@
               <w:lang w:eastAsia="en-IN"/>
             </w:rPr>
           </w:pPr>
-          <w:hyperlink w:anchor="_Toc57731695" w:history="1">
+          <w:hyperlink w:anchor="_Toc57750849" w:history="1">
             <w:r>
               <w:rPr>
                 <w:rStyle w:val="Hyperlink"/>
@@ -661,7 +649,7 @@
                 <w:noProof/>
                 <w:webHidden/>
               </w:rPr>
-              <w:instrText xml:space="preserve"> PAGEREF _Toc57731695 \h </w:instrText>
+              <w:instrText xml:space="preserve"> PAGEREF _Toc57750849 \h </w:instrText>
             </w:r>
             <w:r>
               <w:rPr>
@@ -681,7 +669,7 @@
                 <w:noProof/>
                 <w:webHidden/>
               </w:rPr>
-              <w:t>7</w:t>
+              <w:t>10</w:t>
             </w:r>
             <w:r>
               <w:rPr>
@@ -704,7 +692,7 @@
               <w:lang w:eastAsia="en-IN"/>
             </w:rPr>
           </w:pPr>
-          <w:hyperlink w:anchor="_Toc57731696" w:history="1">
+          <w:hyperlink w:anchor="_Toc57750850" w:history="1">
             <w:r>
               <w:rPr>
                 <w:rStyle w:val="Hyperlink"/>
@@ -731,7 +719,7 @@
                 <w:noProof/>
                 <w:webHidden/>
               </w:rPr>
-              <w:instrText xml:space="preserve"> PAGEREF _Toc57731696 \h </w:instrText>
+              <w:instrText xml:space="preserve"> PAGEREF _Toc57750850 \h </w:instrText>
             </w:r>
             <w:r>
               <w:rPr>
@@ -751,7 +739,7 @@
                 <w:noProof/>
                 <w:webHidden/>
               </w:rPr>
-              <w:t>8</w:t>
+              <w:t>11</w:t>
             </w:r>
             <w:r>
               <w:rPr>
@@ -774,7 +762,7 @@
               <w:lang w:eastAsia="en-IN"/>
             </w:rPr>
           </w:pPr>
-          <w:hyperlink w:anchor="_Toc57731697" w:history="1">
+          <w:hyperlink w:anchor="_Toc57750851" w:history="1">
             <w:r>
               <w:rPr>
                 <w:rStyle w:val="Hyperlink"/>
@@ -801,7 +789,7 @@
                 <w:noProof/>
                 <w:webHidden/>
               </w:rPr>
-              <w:instrText xml:space="preserve"> PAGEREF _Toc57731697 \h </w:instrText>
+              <w:instrText xml:space="preserve"> PAGEREF _Toc57750851 \h </w:instrText>
             </w:r>
             <w:r>
               <w:rPr>
@@ -821,7 +809,7 @@
                 <w:noProof/>
                 <w:webHidden/>
               </w:rPr>
-              <w:t>8</w:t>
+              <w:t>11</w:t>
             </w:r>
             <w:r>
               <w:rPr>
@@ -844,7 +832,7 @@
               <w:lang w:eastAsia="en-IN"/>
             </w:rPr>
           </w:pPr>
-          <w:hyperlink w:anchor="_Toc57731698" w:history="1">
+          <w:hyperlink w:anchor="_Toc57750852" w:history="1">
             <w:r>
               <w:rPr>
                 <w:rStyle w:val="Hyperlink"/>
@@ -871,7 +859,7 @@
                 <w:noProof/>
                 <w:webHidden/>
               </w:rPr>
-              <w:instrText xml:space="preserve"> PAGEREF _Toc57731698 \h </w:instrText>
+              <w:instrText xml:space="preserve"> PAGEREF _Toc57750852 \h </w:instrText>
             </w:r>
             <w:r>
               <w:rPr>
@@ -891,7 +879,7 @@
                 <w:noProof/>
                 <w:webHidden/>
               </w:rPr>
-              <w:t>8</w:t>
+              <w:t>11</w:t>
             </w:r>
             <w:r>
               <w:rPr>
@@ -914,7 +902,7 @@
               <w:lang w:eastAsia="en-IN"/>
             </w:rPr>
           </w:pPr>
-          <w:hyperlink w:anchor="_Toc57731699" w:history="1">
+          <w:hyperlink w:anchor="_Toc57750853" w:history="1">
             <w:r>
               <w:rPr>
                 <w:rStyle w:val="Hyperlink"/>
@@ -941,7 +929,7 @@
                 <w:noProof/>
                 <w:webHidden/>
               </w:rPr>
-              <w:instrText xml:space="preserve"> PAGEREF _Toc57731699 \h </w:instrText>
+              <w:instrText xml:space="preserve"> PAGEREF _Toc57750853 \h </w:instrText>
             </w:r>
             <w:r>
               <w:rPr>
@@ -961,7 +949,7 @@
                 <w:noProof/>
                 <w:webHidden/>
               </w:rPr>
-              <w:t>8</w:t>
+              <w:t>11</w:t>
             </w:r>
             <w:r>
               <w:rPr>
@@ -984,7 +972,7 @@
               <w:lang w:eastAsia="en-IN"/>
             </w:rPr>
           </w:pPr>
-          <w:hyperlink w:anchor="_Toc57731700" w:history="1">
+          <w:hyperlink w:anchor="_Toc57750854" w:history="1">
             <w:r>
               <w:rPr>
                 <w:rStyle w:val="Hyperlink"/>
@@ -1011,7 +999,7 @@
                 <w:noProof/>
                 <w:webHidden/>
               </w:rPr>
-              <w:instrText xml:space="preserve"> PAGEREF _Toc57731700 \h </w:instrText>
+              <w:instrText xml:space="preserve"> PAGEREF _Toc57750854 \h </w:instrText>
             </w:r>
             <w:r>
               <w:rPr>
@@ -1031,7 +1019,7 @@
                 <w:noProof/>
                 <w:webHidden/>
               </w:rPr>
-              <w:t>8</w:t>
+              <w:t>11</w:t>
             </w:r>
             <w:r>
               <w:rPr>
@@ -1054,7 +1042,7 @@
               <w:lang w:eastAsia="en-IN"/>
             </w:rPr>
           </w:pPr>
-          <w:hyperlink w:anchor="_Toc57731701" w:history="1">
+          <w:hyperlink w:anchor="_Toc57750855" w:history="1">
             <w:r>
               <w:rPr>
                 <w:rStyle w:val="Hyperlink"/>
@@ -1081,7 +1069,7 @@
                 <w:noProof/>
                 <w:webHidden/>
               </w:rPr>
-              <w:instrText xml:space="preserve"> PAGEREF _Toc57731701 \h </w:instrText>
+              <w:instrText xml:space="preserve"> PAGEREF _Toc57750855 \h </w:instrText>
             </w:r>
             <w:r>
               <w:rPr>
@@ -1101,7 +1089,7 @@
                 <w:noProof/>
                 <w:webHidden/>
               </w:rPr>
-              <w:t>8</w:t>
+              <w:t>11</w:t>
             </w:r>
             <w:r>
               <w:rPr>
@@ -1124,7 +1112,7 @@
               <w:lang w:eastAsia="en-IN"/>
             </w:rPr>
           </w:pPr>
-          <w:hyperlink w:anchor="_Toc57731702" w:history="1">
+          <w:hyperlink w:anchor="_Toc57750856" w:history="1">
             <w:r>
               <w:rPr>
                 <w:rStyle w:val="Hyperlink"/>
@@ -1151,7 +1139,7 @@
                 <w:noProof/>
                 <w:webHidden/>
               </w:rPr>
-              <w:instrText xml:space="preserve"> PAGEREF _Toc57731702 \h </w:instrText>
+              <w:instrText xml:space="preserve"> PAGEREF _Toc57750856 \h </w:instrText>
             </w:r>
             <w:r>
               <w:rPr>
@@ -1171,7 +1159,7 @@
                 <w:noProof/>
                 <w:webHidden/>
               </w:rPr>
-              <w:t>8</w:t>
+              <w:t>11</w:t>
             </w:r>
             <w:r>
               <w:rPr>
@@ -1194,7 +1182,7 @@
               <w:lang w:eastAsia="en-IN"/>
             </w:rPr>
           </w:pPr>
-          <w:hyperlink w:anchor="_Toc57731703" w:history="1">
+          <w:hyperlink w:anchor="_Toc57750857" w:history="1">
             <w:r>
               <w:rPr>
                 <w:rStyle w:val="Hyperlink"/>
@@ -1221,7 +1209,7 @@
                 <w:noProof/>
                 <w:webHidden/>
               </w:rPr>
-              <w:instrText xml:space="preserve"> PAGEREF _Toc57731703 \h </w:instrText>
+              <w:instrText xml:space="preserve"> PAGEREF _Toc57750857 \h </w:instrText>
             </w:r>
             <w:r>
               <w:rPr>
@@ -1241,7 +1229,7 @@
                 <w:noProof/>
                 <w:webHidden/>
               </w:rPr>
-              <w:t>8</w:t>
+              <w:t>11</w:t>
             </w:r>
             <w:r>
               <w:rPr>
@@ -1264,7 +1252,7 @@
               <w:lang w:eastAsia="en-IN"/>
             </w:rPr>
           </w:pPr>
-          <w:hyperlink w:anchor="_Toc57731704" w:history="1">
+          <w:hyperlink w:anchor="_Toc57750858" w:history="1">
             <w:r>
               <w:rPr>
                 <w:rStyle w:val="Hyperlink"/>
@@ -1291,7 +1279,7 @@
                 <w:noProof/>
                 <w:webHidden/>
               </w:rPr>
-              <w:instrText xml:space="preserve"> PAGEREF _Toc57731704 \h </w:instrText>
+              <w:instrText xml:space="preserve"> PAGEREF _Toc57750858 \h </w:instrText>
             </w:r>
             <w:r>
               <w:rPr>
@@ -1311,7 +1299,7 @@
                 <w:noProof/>
                 <w:webHidden/>
               </w:rPr>
-              <w:t>8</w:t>
+              <w:t>11</w:t>
             </w:r>
             <w:r>
               <w:rPr>
@@ -1334,7 +1322,7 @@
               <w:lang w:eastAsia="en-IN"/>
             </w:rPr>
           </w:pPr>
-          <w:hyperlink w:anchor="_Toc57731705" w:history="1">
+          <w:hyperlink w:anchor="_Toc57750859" w:history="1">
             <w:r>
               <w:rPr>
                 <w:rStyle w:val="Hyperlink"/>
@@ -1361,7 +1349,7 @@
                 <w:noProof/>
                 <w:webHidden/>
               </w:rPr>
-              <w:instrText xml:space="preserve"> PAGEREF _Toc57731705 \h </w:instrText>
+              <w:instrText xml:space="preserve"> PAGEREF _Toc57750859 \h </w:instrText>
             </w:r>
             <w:r>
               <w:rPr>
@@ -1381,7 +1369,7 @@
                 <w:noProof/>
                 <w:webHidden/>
               </w:rPr>
-              <w:t>8</w:t>
+              <w:t>11</w:t>
             </w:r>
             <w:r>
               <w:rPr>
@@ -1404,7 +1392,7 @@
               <w:lang w:eastAsia="en-IN"/>
             </w:rPr>
           </w:pPr>
-          <w:hyperlink w:anchor="_Toc57731706" w:history="1">
+          <w:hyperlink w:anchor="_Toc57750860" w:history="1">
             <w:r>
               <w:rPr>
                 <w:rStyle w:val="Hyperlink"/>
@@ -1431,7 +1419,7 @@
                 <w:noProof/>
                 <w:webHidden/>
               </w:rPr>
-              <w:instrText xml:space="preserve"> PAGEREF _Toc57731706 \h </w:instrText>
+              <w:instrText xml:space="preserve"> PAGEREF _Toc57750860 \h </w:instrText>
             </w:r>
             <w:r>
               <w:rPr>
@@ -1451,7 +1439,7 @@
                 <w:noProof/>
                 <w:webHidden/>
               </w:rPr>
-              <w:t>8</w:t>
+              <w:t>11</w:t>
             </w:r>
             <w:r>
               <w:rPr>
@@ -1483,7 +1471,7 @@
       <w:pPr>
         <w:pStyle w:val="Heading1"/>
       </w:pPr>
-      <w:bookmarkStart w:id="0" w:name="_Toc57731687"/>
+      <w:bookmarkStart w:id="0" w:name="_Toc57750841"/>
       <w:r>
         <w:lastRenderedPageBreak/>
         <w:t>An Evolutionary Vision for the Architect</w:t>
@@ -1520,7 +1508,7 @@
       <w:pPr>
         <w:pStyle w:val="Heading1"/>
       </w:pPr>
-      <w:bookmarkStart w:id="1" w:name="_Toc57731688"/>
+      <w:bookmarkStart w:id="1" w:name="_Toc57750842"/>
       <w:r>
         <w:t>Zoning</w:t>
       </w:r>
@@ -1634,7 +1622,7 @@
       <w:pPr>
         <w:pStyle w:val="Heading1"/>
       </w:pPr>
-      <w:bookmarkStart w:id="2" w:name="_Toc57731689"/>
+      <w:bookmarkStart w:id="2" w:name="_Toc57750843"/>
       <w:r>
         <w:lastRenderedPageBreak/>
         <w:t>A Principled Approach</w:t>
@@ -1653,7 +1641,7 @@
       <w:pPr>
         <w:pStyle w:val="Heading2"/>
       </w:pPr>
-      <w:bookmarkStart w:id="3" w:name="_Toc57731690"/>
+      <w:bookmarkStart w:id="3" w:name="_Toc57750844"/>
       <w:r>
         <w:t>Strategic Goals</w:t>
       </w:r>
@@ -1674,7 +1662,7 @@
       <w:pPr>
         <w:pStyle w:val="Heading2"/>
       </w:pPr>
-      <w:bookmarkStart w:id="4" w:name="_Toc57731691"/>
+      <w:bookmarkStart w:id="4" w:name="_Toc57750845"/>
       <w:r>
         <w:t>Principles</w:t>
       </w:r>
@@ -1705,7 +1693,7 @@
       <w:pPr>
         <w:pStyle w:val="Heading3"/>
       </w:pPr>
-      <w:bookmarkStart w:id="5" w:name="_Toc57731692"/>
+      <w:bookmarkStart w:id="5" w:name="_Toc57750846"/>
       <w:r>
         <w:t>Heroku’s 12 Factors</w:t>
       </w:r>
@@ -1807,21 +1795,7 @@
             <w:color w:val="0000FF"/>
             <w:u w:val="single"/>
           </w:rPr>
-          <w:t xml:space="preserve">The Twelve-Factor </w:t>
-        </w:r>
-        <w:r>
-          <w:rPr>
-            <w:color w:val="0000FF"/>
-            <w:u w:val="single"/>
-          </w:rPr>
-          <w:t>A</w:t>
-        </w:r>
-        <w:r>
-          <w:rPr>
-            <w:color w:val="0000FF"/>
-            <w:u w:val="single"/>
-          </w:rPr>
-          <w:t>pp (12factor.net)</w:t>
+          <w:t>The Twelve-Factor App (12factor.net)</w:t>
         </w:r>
       </w:hyperlink>
     </w:p>
@@ -2689,6 +2663,9 @@
         </w:numPr>
       </w:pPr>
       <w:r>
+        <w:rPr>
+          <w:noProof/>
+        </w:rPr>
         <w:drawing>
           <wp:anchor distT="0" distB="0" distL="114300" distR="114300" simplePos="0" relativeHeight="251661312" behindDoc="0" locked="0" layoutInCell="1" allowOverlap="1" wp14:anchorId="50A241E6" wp14:editId="42572D9E">
             <wp:simplePos x="0" y="0"/>
@@ -2798,13 +2775,36 @@
         <w:t>Runtime execution, by contrast, can happen automatically in case such as server reboot</w:t>
       </w:r>
       <w:r>
-        <w:t xml:space="preserve">, or a </w:t>
-      </w:r>
-      <w:proofErr w:type="spellStart"/>
-      <w:r>
-        <w:t>cras</w:t>
-      </w:r>
-      <w:proofErr w:type="spellEnd"/>
+        <w:t>, or a cras</w:t>
+      </w:r>
+      <w:r>
+        <w:t xml:space="preserve">hed process being restarted by the process manager. Therefore, </w:t>
+      </w:r>
+      <w:commentRangeStart w:id="6"/>
+      <w:r>
+        <w:t>the run stage should be kept to a few moving parts as possible</w:t>
+      </w:r>
+      <w:commentRangeEnd w:id="6"/>
+      <w:r>
+        <w:rPr>
+          <w:rStyle w:val="CommentReference"/>
+        </w:rPr>
+        <w:commentReference w:id="6"/>
+      </w:r>
+      <w:r>
+        <w:t>.</w:t>
+      </w:r>
+    </w:p>
+    <w:p>
+      <w:pPr>
+        <w:pStyle w:val="ListParagraph"/>
+      </w:pPr>
+      <w:r>
+        <w:t>The build can be more complex</w:t>
+      </w:r>
+      <w:r>
+        <w:t>, since errors are always in the foreground for a dev who is driving the deploy.</w:t>
+      </w:r>
     </w:p>
     <w:p>
       <w:pPr>
@@ -2820,6 +2820,109 @@
       </w:r>
     </w:p>
     <w:p>
+      <w:r>
+        <w:rPr>
+          <w:b/>
+          <w:bCs/>
+        </w:rPr>
+        <w:t>12</w:t>
+      </w:r>
+      <w:r>
+        <w:rPr>
+          <w:b/>
+          <w:bCs/>
+        </w:rPr>
+        <w:t xml:space="preserve">-factor processes are stateless and share-nothing. </w:t>
+      </w:r>
+      <w:r>
+        <w:t>Any data that needs to persist must be stored in a stateful backing service, typically a database.</w:t>
+      </w:r>
+    </w:p>
+    <w:p>
+      <w:r>
+        <w:t xml:space="preserve">The app is executed in the execution environment as </w:t>
+      </w:r>
+      <w:r>
+        <w:rPr>
+          <w:i/>
+          <w:iCs/>
+        </w:rPr>
+        <w:t>one</w:t>
+      </w:r>
+      <w:r>
+        <w:t xml:space="preserve"> or </w:t>
+      </w:r>
+      <w:r>
+        <w:rPr>
+          <w:i/>
+          <w:iCs/>
+        </w:rPr>
+        <w:t>more processes</w:t>
+      </w:r>
+      <w:r>
+        <w:t>.</w:t>
+      </w:r>
+    </w:p>
+    <w:p>
+      <w:r>
+        <w:t xml:space="preserve">The memory space or filesystem of the process can be used a brief, single-transaction cache. </w:t>
+      </w:r>
+      <w:r>
+        <w:rPr>
+          <w:i/>
+          <w:iCs/>
+        </w:rPr>
+        <w:t>The 12-factor app never assumes that anything cached in memory or on disk will be available on a future request or job – with many processes of each type running</w:t>
+      </w:r>
+      <w:r>
+        <w:rPr>
+          <w:i/>
+          <w:iCs/>
+        </w:rPr>
+        <w:t>.</w:t>
+      </w:r>
+    </w:p>
+    <w:p>
+      <w:r>
+        <w:rPr>
+          <w:i/>
+          <w:iCs/>
+        </w:rPr>
+        <w:t xml:space="preserve">A 12-factor app prefers to do this compiling during the build stage. </w:t>
+      </w:r>
+      <w:r>
+        <w:rPr>
+          <w:i/>
+          <w:iCs/>
+        </w:rPr>
+        <w:t xml:space="preserve"> </w:t>
+      </w:r>
+    </w:p>
+    <w:p>
+      <w:r>
+        <w:t>Some web systems rely on “sticky sessions” – that is, caching user session data in memory of the app’s process and expecting future requests from the same visitor to be routed to the same process.</w:t>
+      </w:r>
+    </w:p>
+    <w:p>
+      <w:pPr>
+        <w:rPr>
+          <w:color w:val="FF0000"/>
+        </w:rPr>
+      </w:pPr>
+      <w:r>
+        <w:rPr>
+          <w:color w:val="FF0000"/>
+        </w:rPr>
+        <w:t>Sticky sessions are a violation of 12-factor and should never be used or relied up</w:t>
+      </w:r>
+      <w:r>
+        <w:rPr>
+          <w:color w:val="FF0000"/>
+        </w:rPr>
+        <w:t>on.</w:t>
+      </w:r>
+    </w:p>
+    <w:p>
       <w:pPr>
         <w:pStyle w:val="Heading5"/>
       </w:pPr>
@@ -2833,6 +2936,67 @@
       </w:r>
     </w:p>
     <w:p>
+      <w:r>
+        <w:rPr>
+          <w:b/>
+          <w:bCs/>
+        </w:rPr>
+        <w:t>The 12-factor app is completely self-contained and does not rely on runtime injection of a webserver</w:t>
+      </w:r>
+      <w:r>
+        <w:rPr>
+          <w:b/>
+          <w:bCs/>
+        </w:rPr>
+        <w:t xml:space="preserve"> into the execution n environment to create a web-facing service. </w:t>
+      </w:r>
+      <w:r>
+        <w:t>The we app exports HTTP as a service by binding to a port, and listening requests coming in on that port.</w:t>
+      </w:r>
+    </w:p>
+    <w:p>
+      <w:r>
+        <w:t xml:space="preserve">In deployment, a routing layer handles routing requests from a </w:t>
+      </w:r>
+      <w:r>
+        <w:t>public-facing hostname</w:t>
+      </w:r>
+      <w:r>
+        <w:t xml:space="preserve"> to the port-bound web processes.</w:t>
+      </w:r>
+      <w:r>
+        <w:br/>
+        <w:t xml:space="preserve">This is typically implemented by using </w:t>
+      </w:r>
+      <w:r>
+        <w:rPr>
+          <w:i/>
+          <w:iCs/>
+        </w:rPr>
+        <w:t xml:space="preserve">dependency declaration </w:t>
+      </w:r>
+      <w:r>
+        <w:t>to add a webserver library to the app</w:t>
+      </w:r>
+      <w:r>
+        <w:t xml:space="preserve">. This happens entirely in </w:t>
+      </w:r>
+      <w:r>
+        <w:rPr>
+          <w:i/>
+          <w:iCs/>
+        </w:rPr>
+        <w:t>user space</w:t>
+      </w:r>
+      <w:r>
+        <w:t>, i.e., within app’s code.</w:t>
+      </w:r>
+      <w:r>
+        <w:br/>
+        <w:t>The contract with the execution environment is a binding to a port to serve requests.</w:t>
+      </w:r>
+    </w:p>
+    <w:p>
       <w:pPr>
         <w:pStyle w:val="Heading5"/>
       </w:pPr>
@@ -2842,8 +3006,178 @@
     </w:p>
     <w:p>
       <w:r>
+        <w:rPr>
+          <w:noProof/>
+        </w:rPr>
+        <w:drawing>
+          <wp:anchor distT="0" distB="0" distL="114300" distR="114300" simplePos="0" relativeHeight="251662336" behindDoc="0" locked="0" layoutInCell="1" allowOverlap="1" wp14:anchorId="248F9E0E" wp14:editId="725F02AE">
+            <wp:simplePos x="0" y="0"/>
+            <wp:positionH relativeFrom="column">
+              <wp:posOffset>3705273</wp:posOffset>
+            </wp:positionH>
+            <wp:positionV relativeFrom="paragraph">
+              <wp:posOffset>42754</wp:posOffset>
+            </wp:positionV>
+            <wp:extent cx="1887855" cy="1644015"/>
+            <wp:effectExtent l="0" t="0" r="0" b="0"/>
+            <wp:wrapSquare wrapText="bothSides"/>
+            <wp:docPr id="3" name="Picture 3"/>
+            <wp:cNvGraphicFramePr>
+              <a:graphicFrameLocks xmlns:a="http://schemas.openxmlformats.org/drawingml/2006/main" noChangeAspect="1"/>
+            </wp:cNvGraphicFramePr>
+            <a:graphic xmlns:a="http://schemas.openxmlformats.org/drawingml/2006/main">
+              <a:graphicData uri="http://schemas.openxmlformats.org/drawingml/2006/picture">
+                <pic:pic xmlns:pic="http://schemas.openxmlformats.org/drawingml/2006/picture">
+                  <pic:nvPicPr>
+                    <pic:cNvPr id="1" name=""/>
+                    <pic:cNvPicPr/>
+                  </pic:nvPicPr>
+                  <pic:blipFill>
+                    <a:blip r:embed="rId13" cstate="print">
+                      <a:extLst>
+                        <a:ext uri="{28A0092B-C50C-407E-A947-70E740481C1C}">
+                          <a14:useLocalDpi xmlns:a14="http://schemas.microsoft.com/office/drawing/2010/main" val="0"/>
+                        </a:ext>
+                      </a:extLst>
+                    </a:blip>
+                    <a:stretch>
+                      <a:fillRect/>
+                    </a:stretch>
+                  </pic:blipFill>
+                  <pic:spPr>
+                    <a:xfrm>
+                      <a:off x="0" y="0"/>
+                      <a:ext cx="1887855" cy="1644015"/>
+                    </a:xfrm>
+                    <a:prstGeom prst="rect">
+                      <a:avLst/>
+                    </a:prstGeom>
+                  </pic:spPr>
+                </pic:pic>
+              </a:graphicData>
+            </a:graphic>
+          </wp:anchor>
+        </w:drawing>
+      </w:r>
+      <w:r>
+        <w:t xml:space="preserve"> </w:t>
+      </w:r>
+      <w:r>
         <w:t>(Scale out via the process model)</w:t>
       </w:r>
+      <w:r>
+        <w:br/>
+      </w:r>
+      <w:r>
+        <w:rPr>
+          <w:b/>
+          <w:bCs/>
+        </w:rPr>
+        <w:t xml:space="preserve">In the 12-factor app, processes are a first-class citizen. </w:t>
+      </w:r>
+      <w:r>
+        <w:t>Processes in the 12-factor app take strong cues</w:t>
+      </w:r>
+      <w:r>
+        <w:t xml:space="preserve"> from </w:t>
+      </w:r>
+      <w:r>
+        <w:rPr>
+          <w:i/>
+          <w:iCs/>
+        </w:rPr>
+        <w:t>UNIX process model for running server daemons.</w:t>
+      </w:r>
+      <w:r>
+        <w:t xml:space="preserve"> </w:t>
+      </w:r>
+    </w:p>
+    <w:p>
+      <w:r>
+        <w:t xml:space="preserve">Using this model, the developer can architect their app to handle diverse workloads by assigning each type of work to a </w:t>
+      </w:r>
+      <w:r>
+        <w:rPr>
+          <w:i/>
+          <w:iCs/>
+        </w:rPr>
+        <w:t>process type</w:t>
+      </w:r>
+      <w:r>
+        <w:t xml:space="preserve">. </w:t>
+      </w:r>
+    </w:p>
+    <w:p>
+      <w:r>
+        <w:t xml:space="preserve">This </w:t>
+      </w:r>
+      <w:r>
+        <w:t xml:space="preserve">does not exclude individual processes from handling their own internal multiplexing, via threads inside the runtime VM, </w:t>
+      </w:r>
+      <w:r>
+        <w:lastRenderedPageBreak/>
+        <w:t xml:space="preserve">or the async/evented model found in tools such as </w:t>
+      </w:r>
+      <w:r>
+        <w:rPr>
+          <w:i/>
+          <w:iCs/>
+        </w:rPr>
+        <w:t>EventMachine, Twisted or Node.js</w:t>
+      </w:r>
+      <w:r>
+        <w:t>. But an individual VM can grow so large, so the application must also be able to span multiple processes on multiple physical machines.</w:t>
+      </w:r>
+    </w:p>
+    <w:p>
+      <w:r>
+        <w:t xml:space="preserve">The </w:t>
+      </w:r>
+      <w:r>
+        <w:rPr>
+          <w:i/>
+          <w:iCs/>
+        </w:rPr>
+        <w:t xml:space="preserve">share-nothing, horizontally partitionable nature of 12-factor app processes </w:t>
+      </w:r>
+      <w:r>
+        <w:t xml:space="preserve">means that adding more concurrency is a simple and reliable operation. </w:t>
+      </w:r>
+      <w:r>
+        <w:t xml:space="preserve">The array of process types and number of processes of each type is known as the </w:t>
+      </w:r>
+      <w:r>
+        <w:rPr>
+          <w:i/>
+          <w:iCs/>
+        </w:rPr>
+        <w:t>process formation</w:t>
+      </w:r>
+      <w:r>
+        <w:t>.</w:t>
+      </w:r>
+    </w:p>
+    <w:p>
+      <w:r>
+        <w:rPr>
+          <w:i/>
+          <w:iCs/>
+        </w:rPr>
+        <w:t>12</w:t>
+      </w:r>
+      <w:r>
+        <w:rPr>
+          <w:i/>
+          <w:iCs/>
+        </w:rPr>
+        <w:t>-factor app processes should never daemonize or write PID files</w:t>
+      </w:r>
+      <w:r>
+        <w:t>. Instead, rely on the OS’s process manager to manage output streams, respond to crashed processes, and handle user</w:t>
+      </w:r>
+      <w:r>
+        <w:t>-initiated restarts and shutdowns.</w:t>
+      </w:r>
     </w:p>
     <w:p>
       <w:pPr>
@@ -2859,6 +3193,159 @@
       </w:r>
     </w:p>
     <w:p>
+      <w:r>
+        <w:rPr>
+          <w:b/>
+          <w:bCs/>
+        </w:rPr>
+        <w:t xml:space="preserve">The 12-factor app’s processes are disposable, meaning they can be started or stopped at a moment’s notice. </w:t>
+      </w:r>
+      <w:r>
+        <w:t xml:space="preserve">This facilitates fast elastic scaling, rapid deployment of </w:t>
+      </w:r>
+      <w:r>
+        <w:rPr>
+          <w:i/>
+          <w:iCs/>
+        </w:rPr>
+        <w:t>code</w:t>
+      </w:r>
+      <w:r>
+        <w:t xml:space="preserve"> or </w:t>
+      </w:r>
+      <w:r>
+        <w:rPr>
+          <w:i/>
+          <w:iCs/>
+        </w:rPr>
+        <w:t>config</w:t>
+      </w:r>
+      <w:r>
+        <w:t xml:space="preserve"> changes, and robustness of production deploys. </w:t>
+      </w:r>
+    </w:p>
+    <w:p>
+      <w:pPr>
+        <w:pStyle w:val="ListParagraph"/>
+        <w:numPr>
+          <w:ilvl w:val="0"/>
+          <w:numId w:val="12"/>
+        </w:numPr>
+      </w:pPr>
+      <w:r>
+        <w:rPr>
+          <w:i/>
+          <w:iCs/>
+        </w:rPr>
+        <w:t>Process should strive to minimize startup time.</w:t>
+      </w:r>
+      <w:r>
+        <w:t xml:space="preserve"> </w:t>
+      </w:r>
+      <w:r>
+        <w:br/>
+      </w:r>
+      <w:r>
+        <w:t xml:space="preserve">Short startup time provides more agility for the </w:t>
+      </w:r>
+      <w:r>
+        <w:rPr>
+          <w:i/>
+          <w:iCs/>
+        </w:rPr>
+        <w:t xml:space="preserve">release </w:t>
+      </w:r>
+      <w:r>
+        <w:t xml:space="preserve">process and scaling up; and it aids robustness, because the process manager can more easily move processes to new physical </w:t>
+      </w:r>
+      <w:r>
+        <w:t>machines when warranted.</w:t>
+      </w:r>
+    </w:p>
+    <w:p>
+      <w:pPr>
+        <w:pStyle w:val="ListParagraph"/>
+        <w:numPr>
+          <w:ilvl w:val="0"/>
+          <w:numId w:val="12"/>
+        </w:numPr>
+        <w:rPr>
+          <w:i/>
+          <w:iCs/>
+        </w:rPr>
+      </w:pPr>
+      <w:r>
+        <w:rPr>
+          <w:i/>
+          <w:iCs/>
+        </w:rPr>
+        <w:t>Processes shut down gracefully when they receive a SIGTERM signal from the process manager.</w:t>
+      </w:r>
+      <w:r>
+        <w:rPr>
+          <w:i/>
+          <w:iCs/>
+        </w:rPr>
+        <w:br/>
+      </w:r>
+      <w:r>
+        <w:t>Implicit in this model is that HTTP requests are short, or in the case of long polling, the client should seamlessly attempt to reconnect when the conn</w:t>
+      </w:r>
+      <w:r>
+        <w:t>ection is lost.</w:t>
+      </w:r>
+    </w:p>
+    <w:p>
+      <w:pPr>
+        <w:pStyle w:val="ListParagraph"/>
+        <w:numPr>
+          <w:ilvl w:val="0"/>
+          <w:numId w:val="12"/>
+        </w:numPr>
+        <w:rPr>
+          <w:i/>
+          <w:iCs/>
+        </w:rPr>
+      </w:pPr>
+      <w:r>
+        <w:rPr>
+          <w:i/>
+          <w:iCs/>
+        </w:rPr>
+        <w:t>For worker process, graceful</w:t>
+      </w:r>
+      <w:r>
+        <w:rPr>
+          <w:i/>
+          <w:iCs/>
+        </w:rPr>
+        <w:t xml:space="preserve"> shutdown is achieved by returning the current job to the work queue. </w:t>
+      </w:r>
+    </w:p>
+    <w:p>
+      <w:pPr>
+        <w:pStyle w:val="ListParagraph"/>
+        <w:numPr>
+          <w:ilvl w:val="0"/>
+          <w:numId w:val="12"/>
+        </w:numPr>
+        <w:rPr>
+          <w:i/>
+          <w:iCs/>
+        </w:rPr>
+      </w:pPr>
+      <w:r>
+        <w:rPr>
+          <w:i/>
+          <w:iCs/>
+        </w:rPr>
+        <w:t>Processes should also be robust against sudden death, in the case of a failure in the underling hardware.</w:t>
+      </w:r>
+      <w:r>
+        <w:t xml:space="preserve"> </w:t>
+      </w:r>
+    </w:p>
+    <w:p>
       <w:pPr>
         <w:pStyle w:val="Heading5"/>
       </w:pPr>
@@ -2872,6 +3359,269 @@
       </w:r>
     </w:p>
     <w:p>
+      <w:r>
+        <w:t xml:space="preserve">Historically, there have been substantial gaps between development </w:t>
+      </w:r>
+      <w:r>
+        <w:t>and production. These gaps manifest in 3 areas:</w:t>
+      </w:r>
+    </w:p>
+    <w:p>
+      <w:pPr>
+        <w:pStyle w:val="ListParagraph"/>
+        <w:numPr>
+          <w:ilvl w:val="0"/>
+          <w:numId w:val="15"/>
+        </w:numPr>
+      </w:pPr>
+      <w:r>
+        <w:t>The time gap: A dev may work on code that takes days, weeks or even months to go into production.</w:t>
+      </w:r>
+    </w:p>
+    <w:p>
+      <w:pPr>
+        <w:pStyle w:val="ListParagraph"/>
+        <w:numPr>
+          <w:ilvl w:val="0"/>
+          <w:numId w:val="15"/>
+        </w:numPr>
+      </w:pPr>
+      <w:r>
+        <w:t xml:space="preserve">The personnel gap: Devs write code, ops engineer </w:t>
+      </w:r>
+      <w:r>
+        <w:t>deploys</w:t>
+      </w:r>
+      <w:r>
+        <w:t xml:space="preserve"> it.</w:t>
+      </w:r>
+    </w:p>
+    <w:p>
+      <w:pPr>
+        <w:pStyle w:val="ListParagraph"/>
+        <w:numPr>
+          <w:ilvl w:val="0"/>
+          <w:numId w:val="15"/>
+        </w:numPr>
+      </w:pPr>
+      <w:r>
+        <w:t xml:space="preserve">The tools gap: </w:t>
+      </w:r>
+      <w:r>
+        <w:t>Devs may be using a stack like nginx, SQLite and OS X, which the production deploy uses Apache, MySQL and Linux.</w:t>
+      </w:r>
+    </w:p>
+    <w:p>
+      <w:pPr>
+        <w:rPr>
+          <w:b/>
+          <w:bCs/>
+        </w:rPr>
+      </w:pPr>
+      <w:r>
+        <w:rPr>
+          <w:b/>
+          <w:bCs/>
+        </w:rPr>
+        <w:t>The 12-factor app is designed for continuous deployment by keeping the gap between development and production small.</w:t>
+      </w:r>
+    </w:p>
+    <w:p>
+      <w:pPr>
+        <w:pStyle w:val="ListParagraph"/>
+        <w:numPr>
+          <w:ilvl w:val="0"/>
+          <w:numId w:val="14"/>
+        </w:numPr>
+      </w:pPr>
+      <w:r>
+        <w:rPr>
+          <w:i/>
+          <w:iCs/>
+        </w:rPr>
+        <w:t>Make the time gap small</w:t>
+      </w:r>
+      <w:r>
+        <w:t>: a developer may write code and have it deployed hours or even just minutes later.</w:t>
+      </w:r>
+    </w:p>
+    <w:p>
+      <w:pPr>
+        <w:pStyle w:val="ListParagraph"/>
+        <w:numPr>
+          <w:ilvl w:val="0"/>
+          <w:numId w:val="14"/>
+        </w:numPr>
+      </w:pPr>
+      <w:r>
+        <w:rPr>
+          <w:i/>
+          <w:iCs/>
+        </w:rPr>
+        <w:t>Make the personnel gap small</w:t>
+      </w:r>
+      <w:r>
+        <w:t>: devs who wrote code are closely involved in deploying it and watching its behaviour in production.</w:t>
+      </w:r>
+    </w:p>
+    <w:p>
+      <w:pPr>
+        <w:pStyle w:val="ListParagraph"/>
+        <w:numPr>
+          <w:ilvl w:val="0"/>
+          <w:numId w:val="14"/>
+        </w:numPr>
+      </w:pPr>
+      <w:r>
+        <w:rPr>
+          <w:i/>
+          <w:iCs/>
+        </w:rPr>
+        <w:t>Make the tools gap small</w:t>
+      </w:r>
+      <w:r>
+        <w:t>: keep development and production as similar as possible.</w:t>
+      </w:r>
+      <w:r>
+        <w:t xml:space="preserve"> </w:t>
+      </w:r>
+    </w:p>
+    <w:p>
+      <w:r>
+        <w:rPr>
+          <w:noProof/>
+        </w:rPr>
+        <w:lastRenderedPageBreak/>
+        <w:drawing>
+          <wp:anchor distT="0" distB="0" distL="114300" distR="114300" simplePos="0" relativeHeight="251666432" behindDoc="0" locked="0" layoutInCell="1" allowOverlap="1" wp14:anchorId="16DF87E8" wp14:editId="3BCF79C2">
+            <wp:simplePos x="0" y="0"/>
+            <wp:positionH relativeFrom="margin">
+              <wp:align>left</wp:align>
+            </wp:positionH>
+            <wp:positionV relativeFrom="paragraph">
+              <wp:posOffset>1669699</wp:posOffset>
+            </wp:positionV>
+            <wp:extent cx="4848902" cy="1143160"/>
+            <wp:effectExtent l="0" t="0" r="0" b="0"/>
+            <wp:wrapTopAndBottom/>
+            <wp:docPr id="5" name="Picture 5"/>
+            <wp:cNvGraphicFramePr>
+              <a:graphicFrameLocks xmlns:a="http://schemas.openxmlformats.org/drawingml/2006/main" noChangeAspect="1"/>
+            </wp:cNvGraphicFramePr>
+            <a:graphic xmlns:a="http://schemas.openxmlformats.org/drawingml/2006/main">
+              <a:graphicData uri="http://schemas.openxmlformats.org/drawingml/2006/picture">
+                <pic:pic xmlns:pic="http://schemas.openxmlformats.org/drawingml/2006/picture">
+                  <pic:nvPicPr>
+                    <pic:cNvPr id="1" name=""/>
+                    <pic:cNvPicPr/>
+                  </pic:nvPicPr>
+                  <pic:blipFill>
+                    <a:blip r:embed="rId14"/>
+                    <a:stretch>
+                      <a:fillRect/>
+                    </a:stretch>
+                  </pic:blipFill>
+                  <pic:spPr>
+                    <a:xfrm>
+                      <a:off x="0" y="0"/>
+                      <a:ext cx="4848902" cy="1143160"/>
+                    </a:xfrm>
+                    <a:prstGeom prst="rect">
+                      <a:avLst/>
+                    </a:prstGeom>
+                  </pic:spPr>
+                </pic:pic>
+              </a:graphicData>
+            </a:graphic>
+          </wp:anchor>
+        </w:drawing>
+      </w:r>
+      <w:r>
+        <w:rPr>
+          <w:noProof/>
+        </w:rPr>
+        <w:drawing>
+          <wp:anchor distT="0" distB="0" distL="114300" distR="114300" simplePos="0" relativeHeight="251664384" behindDoc="0" locked="0" layoutInCell="1" allowOverlap="1" wp14:anchorId="6363A500" wp14:editId="6C3D5C20">
+            <wp:simplePos x="0" y="0"/>
+            <wp:positionH relativeFrom="margin">
+              <wp:align>left</wp:align>
+            </wp:positionH>
+            <wp:positionV relativeFrom="paragraph">
+              <wp:posOffset>417</wp:posOffset>
+            </wp:positionV>
+            <wp:extent cx="3281680" cy="1091565"/>
+            <wp:effectExtent l="0" t="0" r="0" b="0"/>
+            <wp:wrapTopAndBottom/>
+            <wp:docPr id="4" name="Picture 4"/>
+            <wp:cNvGraphicFramePr>
+              <a:graphicFrameLocks xmlns:a="http://schemas.openxmlformats.org/drawingml/2006/main" noChangeAspect="1"/>
+            </wp:cNvGraphicFramePr>
+            <a:graphic xmlns:a="http://schemas.openxmlformats.org/drawingml/2006/main">
+              <a:graphicData uri="http://schemas.openxmlformats.org/drawingml/2006/picture">
+                <pic:pic xmlns:pic="http://schemas.openxmlformats.org/drawingml/2006/picture">
+                  <pic:nvPicPr>
+                    <pic:cNvPr id="1" name=""/>
+                    <pic:cNvPicPr/>
+                  </pic:nvPicPr>
+                  <pic:blipFill>
+                    <a:blip r:embed="rId15"/>
+                    <a:stretch>
+                      <a:fillRect/>
+                    </a:stretch>
+                  </pic:blipFill>
+                  <pic:spPr>
+                    <a:xfrm>
+                      <a:off x="0" y="0"/>
+                      <a:ext cx="3296845" cy="1096759"/>
+                    </a:xfrm>
+                    <a:prstGeom prst="rect">
+                      <a:avLst/>
+                    </a:prstGeom>
+                  </pic:spPr>
+                </pic:pic>
+              </a:graphicData>
+            </a:graphic>
+            <wp14:sizeRelH relativeFrom="margin">
+              <wp14:pctWidth>0</wp14:pctWidth>
+            </wp14:sizeRelH>
+            <wp14:sizeRelV relativeFrom="margin">
+              <wp14:pctHeight>0</wp14:pctHeight>
+            </wp14:sizeRelV>
+          </wp:anchor>
+        </w:drawing>
+      </w:r>
+      <w:r>
+        <w:t xml:space="preserve">Backing services, such as the app’s database, queueing system, or cache, is one area where dev/prod parity is important. Many languages offer libraries which simplify access to the backing service, including </w:t>
+      </w:r>
+      <w:r>
+        <w:rPr>
+          <w:i/>
+          <w:iCs/>
+        </w:rPr>
+        <w:t xml:space="preserve">adapters </w:t>
+      </w:r>
+      <w:r>
+        <w:t>to different types of services.</w:t>
+      </w:r>
+    </w:p>
+    <w:p>
+      <w:r>
+        <w:rPr>
+          <w:b/>
+          <w:bCs/>
+        </w:rPr>
+        <w:t xml:space="preserve">The 12-factor developer resists the urge to use different backing services between development and production, </w:t>
+      </w:r>
+      <w:r>
+        <w:t>even when adapters theoretically abstract away any differences in backing services.</w:t>
+      </w:r>
+    </w:p>
+    <w:p>
+      <w:r>
+        <w:t>All deploys of the app should be using the same type and version of each of the backing services.</w:t>
+      </w:r>
+    </w:p>
+    <w:p>
       <w:pPr>
         <w:pStyle w:val="Heading5"/>
       </w:pPr>
@@ -2885,68 +3635,148 @@
       </w:r>
     </w:p>
     <w:p>
-      <w:pPr>
-        <w:pStyle w:val="Heading5"/>
-      </w:pPr>
-      <w:r>
-        <w:t>Admin Process</w:t>
-      </w:r>
-    </w:p>
-    <w:p>
-      <w:r>
-        <w:t>(Run admin/management tasks as one-off processes)</w:t>
-      </w:r>
-    </w:p>
-    <w:p>
-      <w:pPr>
-        <w:pStyle w:val="Heading4"/>
-      </w:pPr>
-    </w:p>
-    <w:p/>
-    <w:p/>
-    <w:p>
-      <w:r>
-        <w:br w:type="page"/>
-      </w:r>
-    </w:p>
-    <w:p/>
-    <w:p>
-      <w:pPr>
-        <w:pStyle w:val="Heading2"/>
-      </w:pPr>
-      <w:bookmarkStart w:id="6" w:name="_Toc57731693"/>
-      <w:r>
-        <w:t>Practices</w:t>
-      </w:r>
-      <w:bookmarkEnd w:id="6"/>
-    </w:p>
-    <w:p>
-      <w:pPr>
-        <w:pStyle w:val="Heading2"/>
-      </w:pPr>
-      <w:bookmarkStart w:id="7" w:name="_Toc57731694"/>
-      <w:r>
-        <w:t>Combining Principles and Practices</w:t>
-      </w:r>
-      <w:bookmarkEnd w:id="7"/>
-    </w:p>
-    <w:p>
-      <w:pPr>
-        <w:pStyle w:val="Heading2"/>
-      </w:pPr>
-      <w:bookmarkStart w:id="8" w:name="_Toc57731695"/>
-      <w:r>
-        <w:t>A Real-World Example</w:t>
-      </w:r>
-      <w:bookmarkEnd w:id="8"/>
+      <w:r>
+        <w:t xml:space="preserve">Logs </w:t>
+      </w:r>
+      <w:r>
+        <w:t xml:space="preserve">are the streams of aggregated, time-ordered events collected from the output streams of all  running </w:t>
+      </w:r>
+      <w:r>
+        <w:t xml:space="preserve">processes and backing services. </w:t>
+      </w:r>
+    </w:p>
+    <w:p>
+      <w:r>
+        <w:rPr>
+          <w:b/>
+          <w:bCs/>
+        </w:rPr>
+        <w:t xml:space="preserve">A 12-factor app never concerns itself with routing or storage of its output stream. </w:t>
+      </w:r>
+      <w:r>
+        <w:t>It should not attempt to write to or manage logfiles.</w:t>
+      </w:r>
+      <w:r>
+        <w:t xml:space="preserve"> Instead, each running process writes its event stream, unbuffered, to `stdout`.</w:t>
+      </w:r>
+    </w:p>
+    <w:p>
+      <w:pPr>
+        <w:rPr>
+          <w:i/>
+          <w:iCs/>
+        </w:rPr>
+      </w:pPr>
+      <w:r>
+        <w:t>In staging or production deploys, each process’ stream will be captured by the execution environment, collated together with all other streams from the app, and routed to one or more final destination</w:t>
+      </w:r>
+      <w:r>
+        <w:t>s for viewing and long-term archival. The archival destinations are not visible to or configurable by the app, and instead are completely managed by the execution environment.</w:t>
+      </w:r>
+      <w:r>
+        <w:t xml:space="preserve"> </w:t>
+      </w:r>
+      <w:r>
+        <w:br/>
+        <w:t xml:space="preserve">Example of open-source log routers – </w:t>
+      </w:r>
+      <w:r>
+        <w:rPr>
+          <w:i/>
+          <w:iCs/>
+        </w:rPr>
+        <w:t>Logplex, Fluentd</w:t>
+      </w:r>
+      <w:r>
+        <w:rPr>
+          <w:i/>
+          <w:iCs/>
+        </w:rPr>
+        <w:t>.</w:t>
+      </w:r>
+    </w:p>
+    <w:p>
+      <w:r>
+        <w:t xml:space="preserve">The event stream for an app can be routed to a file, or watched via </w:t>
+      </w:r>
+      <w:r>
+        <w:t xml:space="preserve">real-time tail in a terminal. </w:t>
+      </w:r>
+      <w:r>
+        <w:t xml:space="preserve">Most significantly, the stream ca be sent to a log indexing and analysis system such as </w:t>
+      </w:r>
+      <w:r>
+        <w:rPr>
+          <w:i/>
+          <w:iCs/>
+        </w:rPr>
+        <w:t>Splunk</w:t>
+      </w:r>
+      <w:r>
+        <w:t xml:space="preserve">, or a general-purpose data warehousing system such as </w:t>
+      </w:r>
+      <w:r>
+        <w:rPr>
+          <w:i/>
+          <w:iCs/>
+        </w:rPr>
+        <w:t>Hadoop/Hive</w:t>
+      </w:r>
+      <w:r>
+        <w:t xml:space="preserve">. </w:t>
+      </w:r>
+      <w:r>
+        <w:br/>
+        <w:t>These systems allow for great power and flexibility for introspecting an app’s behaviour over time, including:</w:t>
+      </w:r>
+    </w:p>
+    <w:p>
+      <w:pPr>
+        <w:pStyle w:val="ListParagraph"/>
+        <w:numPr>
+          <w:ilvl w:val="0"/>
+          <w:numId w:val="16"/>
+        </w:numPr>
+      </w:pPr>
+      <w:r>
+        <w:t>Finding specific events in the past</w:t>
+      </w:r>
+      <w:r>
+        <w:t>,</w:t>
+      </w:r>
+    </w:p>
+    <w:p>
+      <w:pPr>
+        <w:pStyle w:val="ListParagraph"/>
+        <w:numPr>
+          <w:ilvl w:val="0"/>
+          <w:numId w:val="16"/>
+        </w:numPr>
+      </w:pPr>
+      <w:r>
+        <w:t>Large-scale graphing of trends (such as requests per minute)</w:t>
+      </w:r>
+      <w:r>
+        <w:t>,</w:t>
+      </w:r>
+    </w:p>
+    <w:p>
+      <w:pPr>
+        <w:pStyle w:val="ListParagraph"/>
+        <w:numPr>
+          <w:ilvl w:val="0"/>
+          <w:numId w:val="16"/>
+        </w:numPr>
+      </w:pPr>
+      <w:r>
+        <w:t>Active alerting according to user-defined heuristics (such as alert when the quantity of errors per minute exceeds a certain threshold)</w:t>
+      </w:r>
     </w:p>
     <w:p>
       <w:pPr>
         <w:rPr>
           <w:rFonts w:asciiTheme="majorHAnsi" w:eastAsiaTheme="majorEastAsia" w:hAnsiTheme="majorHAnsi" w:cstheme="majorBidi"/>
           <w:color w:val="2F5496" w:themeColor="accent1" w:themeShade="BF"/>
-          <w:sz w:val="32"/>
-          <w:szCs w:val="32"/>
         </w:rPr>
       </w:pPr>
       <w:r>
@@ -2955,114 +3785,546 @@
     </w:p>
     <w:p>
       <w:pPr>
+        <w:pStyle w:val="Heading5"/>
+      </w:pPr>
+      <w:r>
+        <w:lastRenderedPageBreak/>
+        <w:t>Admin Process</w:t>
+      </w:r>
+    </w:p>
+    <w:p>
+      <w:r>
+        <w:t>(Run admin/management tasks as one-off processes)</w:t>
+      </w:r>
+    </w:p>
+    <w:p>
+      <w:pPr>
+        <w:rPr>
+          <w:b/>
+          <w:bCs/>
+        </w:rPr>
+      </w:pPr>
+      <w:r>
+        <w:rPr>
+          <w:b/>
+          <w:bCs/>
+        </w:rPr>
+        <w:t>12-factor</w:t>
+      </w:r>
+      <w:r>
+        <w:rPr>
+          <w:b/>
+          <w:bCs/>
+        </w:rPr>
+        <w:t xml:space="preserve"> strongly favours languages which provide a REPL shell out of the box, and which make it easy to run one-off scripts.</w:t>
+      </w:r>
+      <w:r>
+        <w:rPr>
+          <w:b/>
+          <w:bCs/>
+        </w:rPr>
+        <w:t xml:space="preserve"> </w:t>
+      </w:r>
+    </w:p>
+    <w:p>
+      <w:r>
+        <w:t xml:space="preserve">The process formation is the array of processes that are used to do the app’s </w:t>
+      </w:r>
+      <w:r>
+        <w:t>business as it runs. Separately, developers will often wish to do one-off administrative or maintenance tasks for the app, such as:</w:t>
+      </w:r>
+    </w:p>
+    <w:p>
+      <w:pPr>
+        <w:pStyle w:val="ListParagraph"/>
+        <w:numPr>
+          <w:ilvl w:val="0"/>
+          <w:numId w:val="17"/>
+        </w:numPr>
+      </w:pPr>
+      <w:r>
+        <w:t>Running database migrations</w:t>
+      </w:r>
+      <w:r>
+        <w:t>.</w:t>
+      </w:r>
+    </w:p>
+    <w:p>
+      <w:pPr>
+        <w:pStyle w:val="ListParagraph"/>
+        <w:numPr>
+          <w:ilvl w:val="0"/>
+          <w:numId w:val="17"/>
+        </w:numPr>
+      </w:pPr>
+      <w:r>
+        <w:t>Running a console to run arbitrary code or inspect the app’s models against the live database.</w:t>
+      </w:r>
+    </w:p>
+    <w:p>
+      <w:pPr>
+        <w:pStyle w:val="ListParagraph"/>
+        <w:numPr>
+          <w:ilvl w:val="0"/>
+          <w:numId w:val="17"/>
+        </w:numPr>
+      </w:pPr>
+      <w:r>
+        <w:t>Running one-time scripts committed into the app’s repo.</w:t>
+      </w:r>
+    </w:p>
+    <w:p>
+      <w:r>
+        <w:t xml:space="preserve">One-off admin processes should be run in an identical environment as the regular </w:t>
+      </w:r>
+      <w:r>
+        <w:rPr>
+          <w:i/>
+          <w:iCs/>
+        </w:rPr>
+        <w:t xml:space="preserve">long-running processes </w:t>
+      </w:r>
+      <w:r>
+        <w:t xml:space="preserve">of the app. They run against a </w:t>
+      </w:r>
+      <w:r>
+        <w:rPr>
+          <w:i/>
+          <w:iCs/>
+        </w:rPr>
+        <w:t>release</w:t>
+      </w:r>
+      <w:r>
+        <w:t xml:space="preserve">, using the same </w:t>
+      </w:r>
+      <w:r>
+        <w:rPr>
+          <w:i/>
+          <w:iCs/>
+        </w:rPr>
+        <w:t>codebase</w:t>
+      </w:r>
+      <w:r>
+        <w:t xml:space="preserve"> and </w:t>
+      </w:r>
+      <w:r>
+        <w:rPr>
+          <w:i/>
+          <w:iCs/>
+        </w:rPr>
+        <w:t>config</w:t>
+      </w:r>
+      <w:r>
+        <w:rPr>
+          <w:i/>
+          <w:iCs/>
+        </w:rPr>
+        <w:t xml:space="preserve"> </w:t>
+      </w:r>
+      <w:r>
+        <w:t>as any process run against that release.</w:t>
+      </w:r>
+    </w:p>
+    <w:p>
+      <w:r>
+        <w:t xml:space="preserve">The same </w:t>
+      </w:r>
+      <w:r>
+        <w:rPr>
+          <w:i/>
+          <w:iCs/>
+        </w:rPr>
+        <w:t xml:space="preserve">dependency isolation </w:t>
+      </w:r>
+      <w:r>
+        <w:t>techniques should be used on all process types.</w:t>
+      </w:r>
+    </w:p>
+    <w:p>
+      <w:pPr>
+        <w:pStyle w:val="Heading2"/>
+      </w:pPr>
+      <w:bookmarkStart w:id="7" w:name="_Toc57750847"/>
+      <w:r>
+        <w:t>Practices</w:t>
+      </w:r>
+      <w:bookmarkEnd w:id="7"/>
+    </w:p>
+    <w:p>
+      <w:r>
+        <w:t>Our practices are how we ensure our principles are being carried out.</w:t>
+      </w:r>
+      <w:r>
+        <w:t xml:space="preserve"> </w:t>
+      </w:r>
+      <w:r>
+        <w:rPr>
+          <w:i/>
+          <w:iCs/>
+        </w:rPr>
+        <w:t>They are a set of detailed, practical guidance for performing tasks</w:t>
+      </w:r>
+      <w:r>
+        <w:t xml:space="preserve">. </w:t>
+      </w:r>
+    </w:p>
+    <w:p>
+      <w:r>
+        <w:t>Practices could include coding guidelines, the fact that all log data needs to be captured centrally, or that HTTP/REST is the standard integration style.</w:t>
+      </w:r>
+      <w:r>
+        <w:t xml:space="preserve"> Due to their technical nature, practices will often change more often than principles.</w:t>
+      </w:r>
+    </w:p>
+    <w:p>
+      <w:pPr>
+        <w:pStyle w:val="Heading2"/>
+      </w:pPr>
+      <w:bookmarkStart w:id="8" w:name="_Toc57750848"/>
+      <w:r>
+        <w:t>Combining Principles and Practices</w:t>
+      </w:r>
+      <w:bookmarkEnd w:id="8"/>
+    </w:p>
+    <w:p>
+      <w:r>
+        <w:t xml:space="preserve">One person’s principles are another’s practices. </w:t>
+      </w:r>
+    </w:p>
+    <w:p>
+      <w:r>
+        <w:t>For a small enough group, perhaps a small team, combining principles and practices might be OK. However, for larger organizations, where the technology and working practices may differ, you may want a different set of principles</w:t>
+      </w:r>
+      <w:r>
+        <w:t xml:space="preserve"> in different places, as long as they both map to a common set of principles.</w:t>
+      </w:r>
+    </w:p>
+    <w:p>
+      <w:pPr>
+        <w:pStyle w:val="Heading2"/>
+      </w:pPr>
+      <w:bookmarkStart w:id="9" w:name="_Toc57750849"/>
+      <w:r>
+        <w:lastRenderedPageBreak/>
+        <w:t>A Real-World Example</w:t>
+      </w:r>
+      <w:bookmarkEnd w:id="9"/>
+    </w:p>
+    <w:p>
+      <w:r>
+        <w:rPr>
+          <w:noProof/>
+        </w:rPr>
+        <w:drawing>
+          <wp:inline distT="0" distB="0" distL="0" distR="0" wp14:anchorId="53CB6DDD" wp14:editId="0D3D9A9D">
+            <wp:extent cx="5223053" cy="4145532"/>
+            <wp:effectExtent l="0" t="0" r="0" b="7620"/>
+            <wp:docPr id="6" name="Picture 6"/>
+            <wp:cNvGraphicFramePr>
+              <a:graphicFrameLocks xmlns:a="http://schemas.openxmlformats.org/drawingml/2006/main" noChangeAspect="1"/>
+            </wp:cNvGraphicFramePr>
+            <a:graphic xmlns:a="http://schemas.openxmlformats.org/drawingml/2006/main">
+              <a:graphicData uri="http://schemas.openxmlformats.org/drawingml/2006/picture">
+                <pic:pic xmlns:pic="http://schemas.openxmlformats.org/drawingml/2006/picture">
+                  <pic:nvPicPr>
+                    <pic:cNvPr id="1" name=""/>
+                    <pic:cNvPicPr/>
+                  </pic:nvPicPr>
+                  <pic:blipFill>
+                    <a:blip r:embed="rId16">
+                      <a:extLst>
+                        <a:ext uri="{28A0092B-C50C-407E-A947-70E740481C1C}">
+                          <a14:useLocalDpi xmlns:a14="http://schemas.microsoft.com/office/drawing/2010/main" val="0"/>
+                        </a:ext>
+                      </a:extLst>
+                    </a:blip>
+                    <a:stretch>
+                      <a:fillRect/>
+                    </a:stretch>
+                  </pic:blipFill>
+                  <pic:spPr>
+                    <a:xfrm>
+                      <a:off x="0" y="0"/>
+                      <a:ext cx="5270069" cy="4182848"/>
+                    </a:xfrm>
+                    <a:prstGeom prst="rect">
+                      <a:avLst/>
+                    </a:prstGeom>
+                  </pic:spPr>
+                </pic:pic>
+              </a:graphicData>
+            </a:graphic>
+          </wp:inline>
+        </w:drawing>
+      </w:r>
+      <w:r>
+        <w:br/>
+      </w:r>
+    </w:p>
+    <w:p>
+      <w:pPr>
         <w:pStyle w:val="Heading1"/>
       </w:pPr>
-      <w:bookmarkStart w:id="9" w:name="_Toc57731696"/>
+      <w:bookmarkStart w:id="10" w:name="_Toc57750850"/>
+      <w:r>
+        <w:t>The Required Standard</w:t>
+      </w:r>
+      <w:bookmarkEnd w:id="10"/>
+    </w:p>
+    <w:p>
+      <w:bookmarkStart w:id="11" w:name="_Toc57750851"/>
+      <w:r>
+        <w:t>When you’re working through your practices and thinking about the trade-offs you need to make, on of the core balances to find is how much variability to allow in your system.</w:t>
+      </w:r>
+    </w:p>
+    <w:p>
+      <w:r>
+        <w:t>One of the key ways to identify what should be constant from service to service is to define what a well-behaved, good service looks like.</w:t>
+      </w:r>
+    </w:p>
+    <w:p>
+      <w:r>
+        <w:t xml:space="preserve">We need to find the balance between optimizing for autonomy of the individual microservice without losing sight of the bigger picture. </w:t>
+      </w:r>
+      <w:r>
+        <w:t>Defining clear attributes that each service should have is one way of being clear as to where that balance sits.</w:t>
+      </w:r>
+    </w:p>
+    <w:p>
+      <w:pPr>
+        <w:pStyle w:val="Heading2"/>
+      </w:pPr>
+      <w:r>
+        <w:t>Monitoring</w:t>
+      </w:r>
+      <w:bookmarkEnd w:id="11"/>
+    </w:p>
+    <w:p>
+      <w:bookmarkStart w:id="12" w:name="_Toc57750852"/>
+      <w:r>
+        <w:t>It is essential that we are able to draw up coherent, cross-service views of our systems health. This has to be a system-wide view, not a service-specific view.</w:t>
+      </w:r>
+      <w:r>
+        <w:t xml:space="preserve"> </w:t>
+      </w:r>
+      <w:r>
+        <w:br/>
+        <w:t xml:space="preserve">It might be chosen to adopt a push mechanism, where each service needs to push this data into a central location. </w:t>
+      </w:r>
+    </w:p>
+    <w:p>
+      <w:r>
+        <w:t>For metrics</w:t>
+      </w:r>
+      <w:r>
+        <w:t>, this might be Graphite and for health, it might be Nagios.</w:t>
+      </w:r>
+    </w:p>
+    <w:p>
+      <w:pPr>
+        <w:pStyle w:val="Heading2"/>
+      </w:pPr>
+      <w:r>
+        <w:t>Interfaces</w:t>
+      </w:r>
+      <w:bookmarkEnd w:id="12"/>
+    </w:p>
+    <w:p>
+      <w:pPr>
+        <w:rPr>
+          <w:rFonts w:asciiTheme="majorHAnsi" w:eastAsiaTheme="majorEastAsia" w:hAnsiTheme="majorHAnsi" w:cstheme="majorBidi"/>
+          <w:color w:val="2F5496" w:themeColor="accent1" w:themeShade="BF"/>
+          <w:sz w:val="26"/>
+          <w:szCs w:val="26"/>
+        </w:rPr>
+      </w:pPr>
+      <w:bookmarkStart w:id="13" w:name="_Toc57750853"/>
+      <w:r>
+        <w:t>Picking a small number of defined interface technologies helps integrate new consumers</w:t>
+      </w:r>
+      <w:r>
+        <w:t>.</w:t>
+      </w:r>
+      <w:r>
+        <w:br w:type="page"/>
+      </w:r>
+    </w:p>
+    <w:p>
+      <w:pPr>
+        <w:pStyle w:val="Heading2"/>
+      </w:pPr>
       <w:r>
         <w:lastRenderedPageBreak/>
-        <w:t>The Required Standard</w:t>
-      </w:r>
-      <w:bookmarkEnd w:id="9"/>
+        <w:t>Architectural Safety</w:t>
+      </w:r>
+      <w:bookmarkEnd w:id="13"/>
+    </w:p>
+    <w:p>
+      <w:r>
+        <w:t>We have to ensure that our services shield themselves accordingly from unhealth</w:t>
+      </w:r>
+      <w:r>
+        <w:t xml:space="preserve">y, downstream calls. </w:t>
+      </w:r>
+    </w:p>
+    <w:p>
+      <w:r>
+        <w:t>The more services we have that do not properly handle the potential failure of downstream calls, the more fragile our systems will be.</w:t>
+      </w:r>
+      <w:r>
+        <w:t xml:space="preserve"> This means you will probably want to mandate as a minimum that each downstream service get its own connection pool, and you </w:t>
+      </w:r>
+      <w:r>
+        <w:t>may even go as far as to say that each also uses a circuit breaker.</w:t>
+      </w:r>
+    </w:p>
+    <w:p>
+      <w:pPr>
+        <w:rPr>
+          <w:rFonts w:asciiTheme="majorHAnsi" w:eastAsiaTheme="majorEastAsia" w:hAnsiTheme="majorHAnsi" w:cstheme="majorBidi"/>
+          <w:color w:val="2F5496" w:themeColor="accent1" w:themeShade="BF"/>
+          <w:sz w:val="26"/>
+          <w:szCs w:val="26"/>
+        </w:rPr>
+      </w:pPr>
+      <w:r>
+        <w:t>Playing by the rules is important when it comes to response codes, too.</w:t>
+      </w:r>
+    </w:p>
+    <w:p>
+      <w:pPr>
+        <w:pStyle w:val="Heading1"/>
+      </w:pPr>
+      <w:bookmarkStart w:id="14" w:name="_Toc57750854"/>
+      <w:r>
+        <w:t>Governance Through Code</w:t>
+      </w:r>
+      <w:bookmarkEnd w:id="14"/>
+    </w:p>
+    <w:p>
+      <w:r>
+        <w:t xml:space="preserve">Two techniques which I have seen work here are using </w:t>
+      </w:r>
+      <w:r>
+        <w:t>exemplars and providing service templates.</w:t>
+      </w:r>
     </w:p>
     <w:p>
       <w:pPr>
         <w:pStyle w:val="Heading2"/>
       </w:pPr>
-      <w:bookmarkStart w:id="10" w:name="_Toc57731697"/>
-      <w:r>
-        <w:t>Monitoring</w:t>
-      </w:r>
-      <w:bookmarkEnd w:id="10"/>
+      <w:bookmarkStart w:id="15" w:name="_Toc57750855"/>
+      <w:r>
+        <w:t>Exemplars</w:t>
+      </w:r>
+      <w:bookmarkEnd w:id="15"/>
+    </w:p>
+    <w:p>
+      <w:r>
+        <w:t xml:space="preserve">If you have a set of standards or best practices you would like to encourage, then having exemplars that you can point people to is useful. </w:t>
+      </w:r>
+      <w:r>
+        <w:t>Ideally, these should be real-world services you have that get things right, rather than isolated services that are just implemented to be perfect examples.</w:t>
+      </w:r>
+      <w:r>
+        <w:t xml:space="preserve"> </w:t>
+      </w:r>
     </w:p>
     <w:p>
       <w:pPr>
         <w:pStyle w:val="Heading2"/>
       </w:pPr>
-      <w:bookmarkStart w:id="11" w:name="_Toc57731698"/>
-      <w:r>
-        <w:t>Interfaces</w:t>
-      </w:r>
-      <w:bookmarkEnd w:id="11"/>
-    </w:p>
-    <w:p>
-      <w:pPr>
-        <w:pStyle w:val="Heading2"/>
-      </w:pPr>
-      <w:bookmarkStart w:id="12" w:name="_Toc57731699"/>
-      <w:r>
-        <w:t>Architectural Safety</w:t>
-      </w:r>
-      <w:bookmarkEnd w:id="12"/>
+      <w:bookmarkStart w:id="16" w:name="_Toc57750856"/>
+      <w:r>
+        <w:t>Tailored Service Template</w:t>
+      </w:r>
+      <w:bookmarkEnd w:id="16"/>
+    </w:p>
+    <w:p>
+      <w:r>
+        <w:t xml:space="preserve">By tailoring a service template for one’s own set of development practices, one ensured that teams can get going faster, and also that developers have to go out of their way to make their services </w:t>
+      </w:r>
+      <w:r>
+        <w:t>badly behaved.</w:t>
+      </w:r>
+    </w:p>
+    <w:p>
+      <w:r>
+        <w:t xml:space="preserve">Defining the </w:t>
+      </w:r>
+      <w:r>
+        <w:t>practices,</w:t>
+      </w:r>
+      <w:r>
+        <w:t xml:space="preserve"> one uses should be a collective activity, so ideally one’s team should take joint responsibility for updating this template. </w:t>
+      </w:r>
     </w:p>
     <w:p>
       <w:pPr>
         <w:pStyle w:val="Heading1"/>
       </w:pPr>
-      <w:bookmarkStart w:id="13" w:name="_Toc57731700"/>
-      <w:r>
-        <w:t>Governance Through Code</w:t>
-      </w:r>
-      <w:bookmarkEnd w:id="13"/>
-    </w:p>
-    <w:p>
-      <w:pPr>
-        <w:pStyle w:val="Heading2"/>
-      </w:pPr>
-      <w:bookmarkStart w:id="14" w:name="_Toc57731701"/>
-      <w:r>
-        <w:t>Exemplars</w:t>
-      </w:r>
-      <w:bookmarkEnd w:id="14"/>
-    </w:p>
-    <w:p>
-      <w:pPr>
-        <w:pStyle w:val="Heading2"/>
-      </w:pPr>
-      <w:bookmarkStart w:id="15" w:name="_Toc57731702"/>
-      <w:r>
-        <w:t>Tailored Service Template</w:t>
-      </w:r>
-      <w:bookmarkEnd w:id="15"/>
+      <w:bookmarkStart w:id="17" w:name="_Toc57750857"/>
+      <w:r>
+        <w:t>Technical Debt</w:t>
+      </w:r>
+      <w:bookmarkEnd w:id="17"/>
+    </w:p>
+    <w:p>
+      <w:r>
+        <w:t xml:space="preserve">The technical vision exists for a reason. If we deviate from this reason, it might have a short-term benefit but a long-term cost. </w:t>
+      </w:r>
+    </w:p>
+    <w:p>
+      <w:r>
+        <w:t>The deviation is a trade-off which can be understood by the concept of technical debt.</w:t>
+      </w:r>
     </w:p>
     <w:p>
       <w:pPr>
         <w:pStyle w:val="Heading1"/>
       </w:pPr>
-      <w:bookmarkStart w:id="16" w:name="_Toc57731703"/>
-      <w:r>
-        <w:t>Technical Debt</w:t>
-      </w:r>
-      <w:bookmarkEnd w:id="16"/>
+      <w:bookmarkStart w:id="18" w:name="_Toc57750858"/>
+      <w:r>
+        <w:t>Exception Handling</w:t>
+      </w:r>
+      <w:bookmarkEnd w:id="18"/>
+    </w:p>
+    <w:p>
+      <w:r>
+        <w:t xml:space="preserve">It might be worth capturing decisions </w:t>
+      </w:r>
+      <w:r>
+        <w:t xml:space="preserve">in a log </w:t>
+      </w:r>
+      <w:r>
+        <w:t xml:space="preserve">which allow system which could deviated from the </w:t>
+      </w:r>
+      <w:r>
+        <w:t>principles and practices. If enough exceptions are found, it may eventually make sense to change the prin</w:t>
+      </w:r>
+      <w:r>
+        <w:t>ciple or practice to reflect a new understanding of the world.</w:t>
+      </w:r>
     </w:p>
     <w:p>
       <w:pPr>
         <w:pStyle w:val="Heading1"/>
       </w:pPr>
-      <w:bookmarkStart w:id="17" w:name="_Toc57731704"/>
-      <w:r>
-        <w:t>Exception Handling</w:t>
-      </w:r>
-      <w:bookmarkEnd w:id="17"/>
+      <w:bookmarkStart w:id="19" w:name="_Toc57750859"/>
+      <w:r>
+        <w:t>Governance and Leading from the Centre</w:t>
+      </w:r>
+      <w:bookmarkEnd w:id="19"/>
     </w:p>
     <w:p>
       <w:pPr>
         <w:pStyle w:val="Heading1"/>
       </w:pPr>
-      <w:bookmarkStart w:id="18" w:name="_Toc57731705"/>
-      <w:r>
-        <w:t>Governance and Leading from the Centre</w:t>
-      </w:r>
-      <w:bookmarkEnd w:id="18"/>
-    </w:p>
-    <w:p>
-      <w:pPr>
-        <w:pStyle w:val="Heading1"/>
-      </w:pPr>
-      <w:bookmarkStart w:id="19" w:name="_Toc57731706"/>
+      <w:bookmarkStart w:id="20" w:name="_Toc57750860"/>
       <w:r>
         <w:t>Building A Team</w:t>
       </w:r>
-      <w:bookmarkEnd w:id="19"/>
+      <w:bookmarkEnd w:id="20"/>
     </w:p>
     <w:p/>
     <w:p/>
@@ -3079,6 +4341,45 @@
 </w:document>
 </file>
 
+<file path=word/comments.xml><?xml version="1.0" encoding="utf-8"?>
+<w:comments xmlns:wpc="http://schemas.microsoft.com/office/word/2010/wordprocessingCanvas" xmlns:cx="http://schemas.microsoft.com/office/drawing/2014/chartex" xmlns:cx1="http://schemas.microsoft.com/office/drawing/2015/9/8/chartex" xmlns:cx2="http://schemas.microsoft.com/office/drawing/2015/10/21/chartex" xmlns:cx3="http://schemas.microsoft.com/office/drawing/2016/5/9/chartex" xmlns:cx4="http://schemas.microsoft.com/office/drawing/2016/5/10/chartex" xmlns:cx5="http://schemas.microsoft.com/office/drawing/2016/5/11/chartex" xmlns:cx6="http://schemas.microsoft.com/office/drawing/2016/5/12/chartex" xmlns:cx7="http://schemas.microsoft.com/office/drawing/2016/5/13/chartex" xmlns:cx8="http://schemas.microsoft.com/office/drawing/2016/5/14/chartex" xmlns:mc="http://schemas.openxmlformats.org/markup-compatibility/2006" xmlns:aink="http://schemas.microsoft.com/office/drawing/2016/ink" xmlns:am3d="http://schemas.microsoft.com/office/drawing/2017/model3d" xmlns:o="urn:schemas-microsoft-com:office:office" xmlns:r="http://schemas.openxmlformats.org/officeDocument/2006/relationships" xmlns:m="http://schemas.openxmlformats.org/officeDocument/2006/math" xmlns:v="urn:schemas-microsoft-com:vml" xmlns:wp14="http://schemas.microsoft.com/office/word/2010/wordprocessingDrawing" xmlns:wp="http://schemas.openxmlformats.org/drawingml/2006/wordprocessingDrawing" xmlns:w10="urn:schemas-microsoft-com:office:word" xmlns:w="http://schemas.openxmlformats.org/wordprocessingml/2006/main" xmlns:w14="http://schemas.microsoft.com/office/word/2010/wordml" xmlns:w15="http://schemas.microsoft.com/office/word/2012/wordml" xmlns:w16cex="http://schemas.microsoft.com/office/word/2018/wordml/cex" xmlns:w16cid="http://schemas.microsoft.com/office/word/2016/wordml/cid" xmlns:w16="http://schemas.microsoft.com/office/word/2018/wordml" xmlns:w16se="http://schemas.microsoft.com/office/word/2015/wordml/symex" xmlns:wpg="http://schemas.microsoft.com/office/word/2010/wordprocessingGroup" xmlns:wpi="http://schemas.microsoft.com/office/word/2010/wordprocessingInk" xmlns:wne="http://schemas.microsoft.com/office/word/2006/wordml" xmlns:wps="http://schemas.microsoft.com/office/word/2010/wordprocessingShape" mc:Ignorable="w14 w15 w16se w16cid w16 w16cex wp14">
+  <w:comment w:id="6" w:author="Aditya Kumar" w:date="2020-12-01T17:33:00Z" w:initials="AK">
+    <w:p>
+      <w:pPr>
+        <w:pStyle w:val="CommentText"/>
+      </w:pPr>
+      <w:r>
+        <w:rPr>
+          <w:rStyle w:val="CommentReference"/>
+        </w:rPr>
+        <w:annotationRef/>
+      </w:r>
+      <w:r>
+        <w:t>since problems that prevent an app from running can cause it to break in the middle of the night when no devs are on hand.</w:t>
+      </w:r>
+    </w:p>
+  </w:comment>
+</w:comments>
+</file>
+
+<file path=word/commentsExtended.xml><?xml version="1.0" encoding="utf-8"?>
+<w15:commentsEx xmlns:wpc="http://schemas.microsoft.com/office/word/2010/wordprocessingCanvas" xmlns:cx="http://schemas.microsoft.com/office/drawing/2014/chartex" xmlns:cx1="http://schemas.microsoft.com/office/drawing/2015/9/8/chartex" xmlns:cx2="http://schemas.microsoft.com/office/drawing/2015/10/21/chartex" xmlns:cx3="http://schemas.microsoft.com/office/drawing/2016/5/9/chartex" xmlns:cx4="http://schemas.microsoft.com/office/drawing/2016/5/10/chartex" xmlns:cx5="http://schemas.microsoft.com/office/drawing/2016/5/11/chartex" xmlns:cx6="http://schemas.microsoft.com/office/drawing/2016/5/12/chartex" xmlns:cx7="http://schemas.microsoft.com/office/drawing/2016/5/13/chartex" xmlns:cx8="http://schemas.microsoft.com/office/drawing/2016/5/14/chartex" xmlns:mc="http://schemas.openxmlformats.org/markup-compatibility/2006" xmlns:aink="http://schemas.microsoft.com/office/drawing/2016/ink" xmlns:am3d="http://schemas.microsoft.com/office/drawing/2017/model3d" xmlns:o="urn:schemas-microsoft-com:office:office" xmlns:r="http://schemas.openxmlformats.org/officeDocument/2006/relationships" xmlns:m="http://schemas.openxmlformats.org/officeDocument/2006/math" xmlns:v="urn:schemas-microsoft-com:vml" xmlns:wp14="http://schemas.microsoft.com/office/word/2010/wordprocessingDrawing" xmlns:wp="http://schemas.openxmlformats.org/drawingml/2006/wordprocessingDrawing" xmlns:w10="urn:schemas-microsoft-com:office:word" xmlns:w="http://schemas.openxmlformats.org/wordprocessingml/2006/main" xmlns:w14="http://schemas.microsoft.com/office/word/2010/wordml" xmlns:w15="http://schemas.microsoft.com/office/word/2012/wordml" xmlns:w16cex="http://schemas.microsoft.com/office/word/2018/wordml/cex" xmlns:w16cid="http://schemas.microsoft.com/office/word/2016/wordml/cid" xmlns:w16="http://schemas.microsoft.com/office/word/2018/wordml" xmlns:w16se="http://schemas.microsoft.com/office/word/2015/wordml/symex" xmlns:wpg="http://schemas.microsoft.com/office/word/2010/wordprocessingGroup" xmlns:wpi="http://schemas.microsoft.com/office/word/2010/wordprocessingInk" xmlns:wne="http://schemas.microsoft.com/office/word/2006/wordml" xmlns:wps="http://schemas.microsoft.com/office/word/2010/wordprocessingShape" mc:Ignorable="w14 w15 w16se w16cid w16 w16cex wp14">
+  <w15:commentEx w15:paraId="5C85DDF5" w15:done="0"/>
+</w15:commentsEx>
+</file>
+
+<file path=word/commentsExtensible.xml><?xml version="1.0" encoding="utf-8"?>
+<w16cex:commentsExtensible xmlns:wpc="http://schemas.microsoft.com/office/word/2010/wordprocessingCanvas" xmlns:cx="http://schemas.microsoft.com/office/drawing/2014/chartex" xmlns:cx1="http://schemas.microsoft.com/office/drawing/2015/9/8/chartex" xmlns:cx2="http://schemas.microsoft.com/office/drawing/2015/10/21/chartex" xmlns:cx3="http://schemas.microsoft.com/office/drawing/2016/5/9/chartex" xmlns:cx4="http://schemas.microsoft.com/office/drawing/2016/5/10/chartex" xmlns:cx5="http://schemas.microsoft.com/office/drawing/2016/5/11/chartex" xmlns:cx6="http://schemas.microsoft.com/office/drawing/2016/5/12/chartex" xmlns:cx7="http://schemas.microsoft.com/office/drawing/2016/5/13/chartex" xmlns:cx8="http://schemas.microsoft.com/office/drawing/2016/5/14/chartex" xmlns:mc="http://schemas.openxmlformats.org/markup-compatibility/2006" xmlns:aink="http://schemas.microsoft.com/office/drawing/2016/ink" xmlns:am3d="http://schemas.microsoft.com/office/drawing/2017/model3d" xmlns:o="urn:schemas-microsoft-com:office:office" xmlns:r="http://schemas.openxmlformats.org/officeDocument/2006/relationships" xmlns:m="http://schemas.openxmlformats.org/officeDocument/2006/math" xmlns:v="urn:schemas-microsoft-com:vml" xmlns:wp14="http://schemas.microsoft.com/office/word/2010/wordprocessingDrawing" xmlns:wp="http://schemas.openxmlformats.org/drawingml/2006/wordprocessingDrawing" xmlns:w10="urn:schemas-microsoft-com:office:word" xmlns:w="http://schemas.openxmlformats.org/wordprocessingml/2006/main" xmlns:w14="http://schemas.microsoft.com/office/word/2010/wordml" xmlns:w15="http://schemas.microsoft.com/office/word/2012/wordml" xmlns:w16cex="http://schemas.microsoft.com/office/word/2018/wordml/cex" xmlns:w16cid="http://schemas.microsoft.com/office/word/2016/wordml/cid" xmlns:w16="http://schemas.microsoft.com/office/word/2018/wordml" xmlns:w16se="http://schemas.microsoft.com/office/word/2015/wordml/symex" xmlns:wpg="http://schemas.microsoft.com/office/word/2010/wordprocessingGroup" xmlns:wpi="http://schemas.microsoft.com/office/word/2010/wordprocessingInk" xmlns:wne="http://schemas.microsoft.com/office/word/2006/wordml" xmlns:wps="http://schemas.microsoft.com/office/word/2010/wordprocessingShape" mc:Ignorable="w14 w15 w16se w16cid w16 w16cex wp14">
+  <w16cex:commentExtensible w16cex:durableId="2370FCE6" w16cex:dateUtc="2020-12-01T12:03:00Z"/>
+</w16cex:commentsExtensible>
+</file>
+
+<file path=word/commentsIds.xml><?xml version="1.0" encoding="utf-8"?>
+<w16cid:commentsIds xmlns:wpc="http://schemas.microsoft.com/office/word/2010/wordprocessingCanvas" xmlns:cx="http://schemas.microsoft.com/office/drawing/2014/chartex" xmlns:cx1="http://schemas.microsoft.com/office/drawing/2015/9/8/chartex" xmlns:cx2="http://schemas.microsoft.com/office/drawing/2015/10/21/chartex" xmlns:cx3="http://schemas.microsoft.com/office/drawing/2016/5/9/chartex" xmlns:cx4="http://schemas.microsoft.com/office/drawing/2016/5/10/chartex" xmlns:cx5="http://schemas.microsoft.com/office/drawing/2016/5/11/chartex" xmlns:cx6="http://schemas.microsoft.com/office/drawing/2016/5/12/chartex" xmlns:cx7="http://schemas.microsoft.com/office/drawing/2016/5/13/chartex" xmlns:cx8="http://schemas.microsoft.com/office/drawing/2016/5/14/chartex" xmlns:mc="http://schemas.openxmlformats.org/markup-compatibility/2006" xmlns:aink="http://schemas.microsoft.com/office/drawing/2016/ink" xmlns:am3d="http://schemas.microsoft.com/office/drawing/2017/model3d" xmlns:o="urn:schemas-microsoft-com:office:office" xmlns:r="http://schemas.openxmlformats.org/officeDocument/2006/relationships" xmlns:m="http://schemas.openxmlformats.org/officeDocument/2006/math" xmlns:v="urn:schemas-microsoft-com:vml" xmlns:wp14="http://schemas.microsoft.com/office/word/2010/wordprocessingDrawing" xmlns:wp="http://schemas.openxmlformats.org/drawingml/2006/wordprocessingDrawing" xmlns:w10="urn:schemas-microsoft-com:office:word" xmlns:w="http://schemas.openxmlformats.org/wordprocessingml/2006/main" xmlns:w14="http://schemas.microsoft.com/office/word/2010/wordml" xmlns:w15="http://schemas.microsoft.com/office/word/2012/wordml" xmlns:w16cex="http://schemas.microsoft.com/office/word/2018/wordml/cex" xmlns:w16cid="http://schemas.microsoft.com/office/word/2016/wordml/cid" xmlns:w16="http://schemas.microsoft.com/office/word/2018/wordml" xmlns:w16se="http://schemas.microsoft.com/office/word/2015/wordml/symex" xmlns:wpg="http://schemas.microsoft.com/office/word/2010/wordprocessingGroup" xmlns:wpi="http://schemas.microsoft.com/office/word/2010/wordprocessingInk" xmlns:wne="http://schemas.microsoft.com/office/word/2006/wordml" xmlns:wps="http://schemas.microsoft.com/office/word/2010/wordprocessingShape" mc:Ignorable="w14 w15 w16se w16cid w16 w16cex wp14">
+  <w16cid:commentId w16cid:paraId="5C85DDF5" w16cid:durableId="2370FCE6"/>
+</w16cid:commentsIds>
+</file>
+
 <file path=word/numbering.xml><?xml version="1.0" encoding="utf-8"?>
 <w:numbering xmlns:wpc="http://schemas.microsoft.com/office/word/2010/wordprocessingCanvas" xmlns:cx="http://schemas.microsoft.com/office/drawing/2014/chartex" xmlns:cx1="http://schemas.microsoft.com/office/drawing/2015/9/8/chartex" xmlns:cx2="http://schemas.microsoft.com/office/drawing/2015/10/21/chartex" xmlns:cx3="http://schemas.microsoft.com/office/drawing/2016/5/9/chartex" xmlns:cx4="http://schemas.microsoft.com/office/drawing/2016/5/10/chartex" xmlns:cx5="http://schemas.microsoft.com/office/drawing/2016/5/11/chartex" xmlns:cx6="http://schemas.microsoft.com/office/drawing/2016/5/12/chartex" xmlns:cx7="http://schemas.microsoft.com/office/drawing/2016/5/13/chartex" xmlns:cx8="http://schemas.microsoft.com/office/drawing/2016/5/14/chartex" xmlns:mc="http://schemas.openxmlformats.org/markup-compatibility/2006" xmlns:aink="http://schemas.microsoft.com/office/drawing/2016/ink" xmlns:am3d="http://schemas.microsoft.com/office/drawing/2017/model3d" xmlns:o="urn:schemas-microsoft-com:office:office" xmlns:r="http://schemas.openxmlformats.org/officeDocument/2006/relationships" xmlns:m="http://schemas.openxmlformats.org/officeDocument/2006/math" xmlns:v="urn:schemas-microsoft-com:vml" xmlns:wp14="http://schemas.microsoft.com/office/word/2010/wordprocessingDrawing" xmlns:wp="http://schemas.openxmlformats.org/drawingml/2006/wordprocessingDrawing" xmlns:w10="urn:schemas-microsoft-com:office:word" xmlns:w="http://schemas.openxmlformats.org/wordprocessingml/2006/main" xmlns:w14="http://schemas.microsoft.com/office/word/2010/wordml" xmlns:w15="http://schemas.microsoft.com/office/word/2012/wordml" xmlns:w16cex="http://schemas.microsoft.com/office/word/2018/wordml/cex" xmlns:w16cid="http://schemas.microsoft.com/office/word/2016/wordml/cid" xmlns:w16="http://schemas.microsoft.com/office/word/2018/wordml" xmlns:w16se="http://schemas.microsoft.com/office/word/2015/wordml/symex" xmlns:wpg="http://schemas.microsoft.com/office/word/2010/wordprocessingGroup" xmlns:wpi="http://schemas.microsoft.com/office/word/2010/wordprocessingInk" xmlns:wne="http://schemas.microsoft.com/office/word/2006/wordml" xmlns:wps="http://schemas.microsoft.com/office/word/2010/wordprocessingShape" mc:Ignorable="w14 w15 w16se w16cid w16 w16cex wp14">
   <w:abstractNum w:abstractNumId="0" w15:restartNumberingAfterBreak="0">
@@ -3168,6 +4469,92 @@
     </w:lvl>
   </w:abstractNum>
   <w:abstractNum w:abstractNumId="1" w15:restartNumberingAfterBreak="0">
+    <w:nsid w:val="07171AC8"/>
+    <w:multiLevelType w:val="hybridMultilevel"/>
+    <w:tmpl w:val="3668991A"/>
+    <w:lvl w:ilvl="0" w:tplc="4009000F">
+      <w:start w:val="1"/>
+      <w:numFmt w:val="decimal"/>
+      <w:lvlText w:val="%1."/>
+      <w:lvlJc w:val="left"/>
+      <w:pPr>
+        <w:ind w:left="720" w:hanging="360"/>
+      </w:pPr>
+    </w:lvl>
+    <w:lvl w:ilvl="1" w:tplc="40090019" w:tentative="1">
+      <w:start w:val="1"/>
+      <w:numFmt w:val="lowerLetter"/>
+      <w:lvlText w:val="%2."/>
+      <w:lvlJc w:val="left"/>
+      <w:pPr>
+        <w:ind w:left="1440" w:hanging="360"/>
+      </w:pPr>
+    </w:lvl>
+    <w:lvl w:ilvl="2" w:tplc="4009001B" w:tentative="1">
+      <w:start w:val="1"/>
+      <w:numFmt w:val="lowerRoman"/>
+      <w:lvlText w:val="%3."/>
+      <w:lvlJc w:val="right"/>
+      <w:pPr>
+        <w:ind w:left="2160" w:hanging="180"/>
+      </w:pPr>
+    </w:lvl>
+    <w:lvl w:ilvl="3" w:tplc="4009000F" w:tentative="1">
+      <w:start w:val="1"/>
+      <w:numFmt w:val="decimal"/>
+      <w:lvlText w:val="%4."/>
+      <w:lvlJc w:val="left"/>
+      <w:pPr>
+        <w:ind w:left="2880" w:hanging="360"/>
+      </w:pPr>
+    </w:lvl>
+    <w:lvl w:ilvl="4" w:tplc="40090019" w:tentative="1">
+      <w:start w:val="1"/>
+      <w:numFmt w:val="lowerLetter"/>
+      <w:lvlText w:val="%5."/>
+      <w:lvlJc w:val="left"/>
+      <w:pPr>
+        <w:ind w:left="3600" w:hanging="360"/>
+      </w:pPr>
+    </w:lvl>
+    <w:lvl w:ilvl="5" w:tplc="4009001B" w:tentative="1">
+      <w:start w:val="1"/>
+      <w:numFmt w:val="lowerRoman"/>
+      <w:lvlText w:val="%6."/>
+      <w:lvlJc w:val="right"/>
+      <w:pPr>
+        <w:ind w:left="4320" w:hanging="180"/>
+      </w:pPr>
+    </w:lvl>
+    <w:lvl w:ilvl="6" w:tplc="4009000F" w:tentative="1">
+      <w:start w:val="1"/>
+      <w:numFmt w:val="decimal"/>
+      <w:lvlText w:val="%7."/>
+      <w:lvlJc w:val="left"/>
+      <w:pPr>
+        <w:ind w:left="5040" w:hanging="360"/>
+      </w:pPr>
+    </w:lvl>
+    <w:lvl w:ilvl="7" w:tplc="40090019" w:tentative="1">
+      <w:start w:val="1"/>
+      <w:numFmt w:val="lowerLetter"/>
+      <w:lvlText w:val="%8."/>
+      <w:lvlJc w:val="left"/>
+      <w:pPr>
+        <w:ind w:left="5760" w:hanging="360"/>
+      </w:pPr>
+    </w:lvl>
+    <w:lvl w:ilvl="8" w:tplc="4009001B" w:tentative="1">
+      <w:start w:val="1"/>
+      <w:numFmt w:val="lowerRoman"/>
+      <w:lvlText w:val="%9."/>
+      <w:lvlJc w:val="right"/>
+      <w:pPr>
+        <w:ind w:left="6480" w:hanging="180"/>
+      </w:pPr>
+    </w:lvl>
+  </w:abstractNum>
+  <w:abstractNum w:abstractNumId="2" w15:restartNumberingAfterBreak="0">
     <w:nsid w:val="175000C6"/>
     <w:multiLevelType w:val="hybridMultilevel"/>
     <w:tmpl w:val="B38A69E0"/>
@@ -3256,7 +4643,120 @@
       </w:pPr>
     </w:lvl>
   </w:abstractNum>
-  <w:abstractNum w:abstractNumId="2" w15:restartNumberingAfterBreak="0">
+  <w:abstractNum w:abstractNumId="3" w15:restartNumberingAfterBreak="0">
+    <w:nsid w:val="19482760"/>
+    <w:multiLevelType w:val="hybridMultilevel"/>
+    <w:tmpl w:val="AEE0772C"/>
+    <w:lvl w:ilvl="0" w:tplc="40090001">
+      <w:start w:val="1"/>
+      <w:numFmt w:val="bullet"/>
+      <w:lvlText w:val=""/>
+      <w:lvlJc w:val="left"/>
+      <w:pPr>
+        <w:ind w:left="774" w:hanging="360"/>
+      </w:pPr>
+      <w:rPr>
+        <w:rFonts w:ascii="Symbol" w:hAnsi="Symbol" w:hint="default"/>
+      </w:rPr>
+    </w:lvl>
+    <w:lvl w:ilvl="1" w:tplc="40090003" w:tentative="1">
+      <w:start w:val="1"/>
+      <w:numFmt w:val="bullet"/>
+      <w:lvlText w:val="o"/>
+      <w:lvlJc w:val="left"/>
+      <w:pPr>
+        <w:ind w:left="1494" w:hanging="360"/>
+      </w:pPr>
+      <w:rPr>
+        <w:rFonts w:ascii="Courier New" w:hAnsi="Courier New" w:cs="Courier New" w:hint="default"/>
+      </w:rPr>
+    </w:lvl>
+    <w:lvl w:ilvl="2" w:tplc="40090005" w:tentative="1">
+      <w:start w:val="1"/>
+      <w:numFmt w:val="bullet"/>
+      <w:lvlText w:val=""/>
+      <w:lvlJc w:val="left"/>
+      <w:pPr>
+        <w:ind w:left="2214" w:hanging="360"/>
+      </w:pPr>
+      <w:rPr>
+        <w:rFonts w:ascii="Wingdings" w:hAnsi="Wingdings" w:hint="default"/>
+      </w:rPr>
+    </w:lvl>
+    <w:lvl w:ilvl="3" w:tplc="40090001" w:tentative="1">
+      <w:start w:val="1"/>
+      <w:numFmt w:val="bullet"/>
+      <w:lvlText w:val=""/>
+      <w:lvlJc w:val="left"/>
+      <w:pPr>
+        <w:ind w:left="2934" w:hanging="360"/>
+      </w:pPr>
+      <w:rPr>
+        <w:rFonts w:ascii="Symbol" w:hAnsi="Symbol" w:hint="default"/>
+      </w:rPr>
+    </w:lvl>
+    <w:lvl w:ilvl="4" w:tplc="40090003" w:tentative="1">
+      <w:start w:val="1"/>
+      <w:numFmt w:val="bullet"/>
+      <w:lvlText w:val="o"/>
+      <w:lvlJc w:val="left"/>
+      <w:pPr>
+        <w:ind w:left="3654" w:hanging="360"/>
+      </w:pPr>
+      <w:rPr>
+        <w:rFonts w:ascii="Courier New" w:hAnsi="Courier New" w:cs="Courier New" w:hint="default"/>
+      </w:rPr>
+    </w:lvl>
+    <w:lvl w:ilvl="5" w:tplc="40090005" w:tentative="1">
+      <w:start w:val="1"/>
+      <w:numFmt w:val="bullet"/>
+      <w:lvlText w:val=""/>
+      <w:lvlJc w:val="left"/>
+      <w:pPr>
+        <w:ind w:left="4374" w:hanging="360"/>
+      </w:pPr>
+      <w:rPr>
+        <w:rFonts w:ascii="Wingdings" w:hAnsi="Wingdings" w:hint="default"/>
+      </w:rPr>
+    </w:lvl>
+    <w:lvl w:ilvl="6" w:tplc="40090001" w:tentative="1">
+      <w:start w:val="1"/>
+      <w:numFmt w:val="bullet"/>
+      <w:lvlText w:val=""/>
+      <w:lvlJc w:val="left"/>
+      <w:pPr>
+        <w:ind w:left="5094" w:hanging="360"/>
+      </w:pPr>
+      <w:rPr>
+        <w:rFonts w:ascii="Symbol" w:hAnsi="Symbol" w:hint="default"/>
+      </w:rPr>
+    </w:lvl>
+    <w:lvl w:ilvl="7" w:tplc="40090003" w:tentative="1">
+      <w:start w:val="1"/>
+      <w:numFmt w:val="bullet"/>
+      <w:lvlText w:val="o"/>
+      <w:lvlJc w:val="left"/>
+      <w:pPr>
+        <w:ind w:left="5814" w:hanging="360"/>
+      </w:pPr>
+      <w:rPr>
+        <w:rFonts w:ascii="Courier New" w:hAnsi="Courier New" w:cs="Courier New" w:hint="default"/>
+      </w:rPr>
+    </w:lvl>
+    <w:lvl w:ilvl="8" w:tplc="40090005" w:tentative="1">
+      <w:start w:val="1"/>
+      <w:numFmt w:val="bullet"/>
+      <w:lvlText w:val=""/>
+      <w:lvlJc w:val="left"/>
+      <w:pPr>
+        <w:ind w:left="6534" w:hanging="360"/>
+      </w:pPr>
+      <w:rPr>
+        <w:rFonts w:ascii="Wingdings" w:hAnsi="Wingdings" w:hint="default"/>
+      </w:rPr>
+    </w:lvl>
+  </w:abstractNum>
+  <w:abstractNum w:abstractNumId="4" w15:restartNumberingAfterBreak="0">
     <w:nsid w:val="204644CE"/>
     <w:multiLevelType w:val="hybridMultilevel"/>
     <w:tmpl w:val="AD0C466C"/>
@@ -3342,7 +4842,93 @@
       </w:pPr>
     </w:lvl>
   </w:abstractNum>
-  <w:abstractNum w:abstractNumId="3" w15:restartNumberingAfterBreak="0">
+  <w:abstractNum w:abstractNumId="5" w15:restartNumberingAfterBreak="0">
+    <w:nsid w:val="2DB36C5D"/>
+    <w:multiLevelType w:val="hybridMultilevel"/>
+    <w:tmpl w:val="1AE8A0F6"/>
+    <w:lvl w:ilvl="0" w:tplc="4009000F">
+      <w:start w:val="1"/>
+      <w:numFmt w:val="decimal"/>
+      <w:lvlText w:val="%1."/>
+      <w:lvlJc w:val="left"/>
+      <w:pPr>
+        <w:ind w:left="720" w:hanging="360"/>
+      </w:pPr>
+    </w:lvl>
+    <w:lvl w:ilvl="1" w:tplc="40090019" w:tentative="1">
+      <w:start w:val="1"/>
+      <w:numFmt w:val="lowerLetter"/>
+      <w:lvlText w:val="%2."/>
+      <w:lvlJc w:val="left"/>
+      <w:pPr>
+        <w:ind w:left="1440" w:hanging="360"/>
+      </w:pPr>
+    </w:lvl>
+    <w:lvl w:ilvl="2" w:tplc="4009001B" w:tentative="1">
+      <w:start w:val="1"/>
+      <w:numFmt w:val="lowerRoman"/>
+      <w:lvlText w:val="%3."/>
+      <w:lvlJc w:val="right"/>
+      <w:pPr>
+        <w:ind w:left="2160" w:hanging="180"/>
+      </w:pPr>
+    </w:lvl>
+    <w:lvl w:ilvl="3" w:tplc="4009000F" w:tentative="1">
+      <w:start w:val="1"/>
+      <w:numFmt w:val="decimal"/>
+      <w:lvlText w:val="%4."/>
+      <w:lvlJc w:val="left"/>
+      <w:pPr>
+        <w:ind w:left="2880" w:hanging="360"/>
+      </w:pPr>
+    </w:lvl>
+    <w:lvl w:ilvl="4" w:tplc="40090019" w:tentative="1">
+      <w:start w:val="1"/>
+      <w:numFmt w:val="lowerLetter"/>
+      <w:lvlText w:val="%5."/>
+      <w:lvlJc w:val="left"/>
+      <w:pPr>
+        <w:ind w:left="3600" w:hanging="360"/>
+      </w:pPr>
+    </w:lvl>
+    <w:lvl w:ilvl="5" w:tplc="4009001B" w:tentative="1">
+      <w:start w:val="1"/>
+      <w:numFmt w:val="lowerRoman"/>
+      <w:lvlText w:val="%6."/>
+      <w:lvlJc w:val="right"/>
+      <w:pPr>
+        <w:ind w:left="4320" w:hanging="180"/>
+      </w:pPr>
+    </w:lvl>
+    <w:lvl w:ilvl="6" w:tplc="4009000F" w:tentative="1">
+      <w:start w:val="1"/>
+      <w:numFmt w:val="decimal"/>
+      <w:lvlText w:val="%7."/>
+      <w:lvlJc w:val="left"/>
+      <w:pPr>
+        <w:ind w:left="5040" w:hanging="360"/>
+      </w:pPr>
+    </w:lvl>
+    <w:lvl w:ilvl="7" w:tplc="40090019" w:tentative="1">
+      <w:start w:val="1"/>
+      <w:numFmt w:val="lowerLetter"/>
+      <w:lvlText w:val="%8."/>
+      <w:lvlJc w:val="left"/>
+      <w:pPr>
+        <w:ind w:left="5760" w:hanging="360"/>
+      </w:pPr>
+    </w:lvl>
+    <w:lvl w:ilvl="8" w:tplc="4009001B" w:tentative="1">
+      <w:start w:val="1"/>
+      <w:numFmt w:val="lowerRoman"/>
+      <w:lvlText w:val="%9."/>
+      <w:lvlJc w:val="right"/>
+      <w:pPr>
+        <w:ind w:left="6480" w:hanging="180"/>
+      </w:pPr>
+    </w:lvl>
+  </w:abstractNum>
+  <w:abstractNum w:abstractNumId="6" w15:restartNumberingAfterBreak="0">
     <w:nsid w:val="2F10361A"/>
     <w:multiLevelType w:val="hybridMultilevel"/>
     <w:tmpl w:val="632E30DE"/>
@@ -3428,7 +5014,7 @@
       </w:pPr>
     </w:lvl>
   </w:abstractNum>
-  <w:abstractNum w:abstractNumId="4" w15:restartNumberingAfterBreak="0">
+  <w:abstractNum w:abstractNumId="7" w15:restartNumberingAfterBreak="0">
     <w:nsid w:val="33A20DDD"/>
     <w:multiLevelType w:val="hybridMultilevel"/>
     <w:tmpl w:val="EFAC1C20"/>
@@ -3514,7 +5100,7 @@
       </w:pPr>
     </w:lvl>
   </w:abstractNum>
-  <w:abstractNum w:abstractNumId="5" w15:restartNumberingAfterBreak="0">
+  <w:abstractNum w:abstractNumId="8" w15:restartNumberingAfterBreak="0">
     <w:nsid w:val="3F782D99"/>
     <w:multiLevelType w:val="hybridMultilevel"/>
     <w:tmpl w:val="07384006"/>
@@ -3600,7 +5186,7 @@
       </w:pPr>
     </w:lvl>
   </w:abstractNum>
-  <w:abstractNum w:abstractNumId="6" w15:restartNumberingAfterBreak="0">
+  <w:abstractNum w:abstractNumId="9" w15:restartNumberingAfterBreak="0">
     <w:nsid w:val="409B341B"/>
     <w:multiLevelType w:val="hybridMultilevel"/>
     <w:tmpl w:val="51409784"/>
@@ -3686,7 +5272,96 @@
       </w:pPr>
     </w:lvl>
   </w:abstractNum>
-  <w:abstractNum w:abstractNumId="7" w15:restartNumberingAfterBreak="0">
+  <w:abstractNum w:abstractNumId="10" w15:restartNumberingAfterBreak="0">
+    <w:nsid w:val="41680753"/>
+    <w:multiLevelType w:val="hybridMultilevel"/>
+    <w:tmpl w:val="E2F69C82"/>
+    <w:lvl w:ilvl="0" w:tplc="40090019">
+      <w:start w:val="1"/>
+      <w:numFmt w:val="lowerLetter"/>
+      <w:lvlText w:val="%1."/>
+      <w:lvlJc w:val="left"/>
+      <w:pPr>
+        <w:ind w:left="720" w:hanging="360"/>
+      </w:pPr>
+      <w:rPr>
+        <w:rFonts w:hint="default"/>
+      </w:rPr>
+    </w:lvl>
+    <w:lvl w:ilvl="1" w:tplc="40090019" w:tentative="1">
+      <w:start w:val="1"/>
+      <w:numFmt w:val="lowerLetter"/>
+      <w:lvlText w:val="%2."/>
+      <w:lvlJc w:val="left"/>
+      <w:pPr>
+        <w:ind w:left="1440" w:hanging="360"/>
+      </w:pPr>
+    </w:lvl>
+    <w:lvl w:ilvl="2" w:tplc="4009001B" w:tentative="1">
+      <w:start w:val="1"/>
+      <w:numFmt w:val="lowerRoman"/>
+      <w:lvlText w:val="%3."/>
+      <w:lvlJc w:val="right"/>
+      <w:pPr>
+        <w:ind w:left="2160" w:hanging="180"/>
+      </w:pPr>
+    </w:lvl>
+    <w:lvl w:ilvl="3" w:tplc="4009000F" w:tentative="1">
+      <w:start w:val="1"/>
+      <w:numFmt w:val="decimal"/>
+      <w:lvlText w:val="%4."/>
+      <w:lvlJc w:val="left"/>
+      <w:pPr>
+        <w:ind w:left="2880" w:hanging="360"/>
+      </w:pPr>
+    </w:lvl>
+    <w:lvl w:ilvl="4" w:tplc="40090019" w:tentative="1">
+      <w:start w:val="1"/>
+      <w:numFmt w:val="lowerLetter"/>
+      <w:lvlText w:val="%5."/>
+      <w:lvlJc w:val="left"/>
+      <w:pPr>
+        <w:ind w:left="3600" w:hanging="360"/>
+      </w:pPr>
+    </w:lvl>
+    <w:lvl w:ilvl="5" w:tplc="4009001B" w:tentative="1">
+      <w:start w:val="1"/>
+      <w:numFmt w:val="lowerRoman"/>
+      <w:lvlText w:val="%6."/>
+      <w:lvlJc w:val="right"/>
+      <w:pPr>
+        <w:ind w:left="4320" w:hanging="180"/>
+      </w:pPr>
+    </w:lvl>
+    <w:lvl w:ilvl="6" w:tplc="4009000F" w:tentative="1">
+      <w:start w:val="1"/>
+      <w:numFmt w:val="decimal"/>
+      <w:lvlText w:val="%7."/>
+      <w:lvlJc w:val="left"/>
+      <w:pPr>
+        <w:ind w:left="5040" w:hanging="360"/>
+      </w:pPr>
+    </w:lvl>
+    <w:lvl w:ilvl="7" w:tplc="40090019" w:tentative="1">
+      <w:start w:val="1"/>
+      <w:numFmt w:val="lowerLetter"/>
+      <w:lvlText w:val="%8."/>
+      <w:lvlJc w:val="left"/>
+      <w:pPr>
+        <w:ind w:left="5760" w:hanging="360"/>
+      </w:pPr>
+    </w:lvl>
+    <w:lvl w:ilvl="8" w:tplc="4009001B" w:tentative="1">
+      <w:start w:val="1"/>
+      <w:numFmt w:val="lowerRoman"/>
+      <w:lvlText w:val="%9."/>
+      <w:lvlJc w:val="right"/>
+      <w:pPr>
+        <w:ind w:left="6480" w:hanging="180"/>
+      </w:pPr>
+    </w:lvl>
+  </w:abstractNum>
+  <w:abstractNum w:abstractNumId="11" w15:restartNumberingAfterBreak="0">
     <w:nsid w:val="4645758C"/>
     <w:multiLevelType w:val="hybridMultilevel"/>
     <w:tmpl w:val="BF686A86"/>
@@ -3772,7 +5447,120 @@
       </w:pPr>
     </w:lvl>
   </w:abstractNum>
-  <w:abstractNum w:abstractNumId="8" w15:restartNumberingAfterBreak="0">
+  <w:abstractNum w:abstractNumId="12" w15:restartNumberingAfterBreak="0">
+    <w:nsid w:val="503829CB"/>
+    <w:multiLevelType w:val="hybridMultilevel"/>
+    <w:tmpl w:val="03C6267E"/>
+    <w:lvl w:ilvl="0" w:tplc="40090001">
+      <w:start w:val="1"/>
+      <w:numFmt w:val="bullet"/>
+      <w:lvlText w:val=""/>
+      <w:lvlJc w:val="left"/>
+      <w:pPr>
+        <w:ind w:left="720" w:hanging="360"/>
+      </w:pPr>
+      <w:rPr>
+        <w:rFonts w:ascii="Symbol" w:hAnsi="Symbol" w:hint="default"/>
+      </w:rPr>
+    </w:lvl>
+    <w:lvl w:ilvl="1" w:tplc="40090003" w:tentative="1">
+      <w:start w:val="1"/>
+      <w:numFmt w:val="bullet"/>
+      <w:lvlText w:val="o"/>
+      <w:lvlJc w:val="left"/>
+      <w:pPr>
+        <w:ind w:left="1440" w:hanging="360"/>
+      </w:pPr>
+      <w:rPr>
+        <w:rFonts w:ascii="Courier New" w:hAnsi="Courier New" w:cs="Courier New" w:hint="default"/>
+      </w:rPr>
+    </w:lvl>
+    <w:lvl w:ilvl="2" w:tplc="40090005" w:tentative="1">
+      <w:start w:val="1"/>
+      <w:numFmt w:val="bullet"/>
+      <w:lvlText w:val=""/>
+      <w:lvlJc w:val="left"/>
+      <w:pPr>
+        <w:ind w:left="2160" w:hanging="360"/>
+      </w:pPr>
+      <w:rPr>
+        <w:rFonts w:ascii="Wingdings" w:hAnsi="Wingdings" w:hint="default"/>
+      </w:rPr>
+    </w:lvl>
+    <w:lvl w:ilvl="3" w:tplc="40090001" w:tentative="1">
+      <w:start w:val="1"/>
+      <w:numFmt w:val="bullet"/>
+      <w:lvlText w:val=""/>
+      <w:lvlJc w:val="left"/>
+      <w:pPr>
+        <w:ind w:left="2880" w:hanging="360"/>
+      </w:pPr>
+      <w:rPr>
+        <w:rFonts w:ascii="Symbol" w:hAnsi="Symbol" w:hint="default"/>
+      </w:rPr>
+    </w:lvl>
+    <w:lvl w:ilvl="4" w:tplc="40090003" w:tentative="1">
+      <w:start w:val="1"/>
+      <w:numFmt w:val="bullet"/>
+      <w:lvlText w:val="o"/>
+      <w:lvlJc w:val="left"/>
+      <w:pPr>
+        <w:ind w:left="3600" w:hanging="360"/>
+      </w:pPr>
+      <w:rPr>
+        <w:rFonts w:ascii="Courier New" w:hAnsi="Courier New" w:cs="Courier New" w:hint="default"/>
+      </w:rPr>
+    </w:lvl>
+    <w:lvl w:ilvl="5" w:tplc="40090005" w:tentative="1">
+      <w:start w:val="1"/>
+      <w:numFmt w:val="bullet"/>
+      <w:lvlText w:val=""/>
+      <w:lvlJc w:val="left"/>
+      <w:pPr>
+        <w:ind w:left="4320" w:hanging="360"/>
+      </w:pPr>
+      <w:rPr>
+        <w:rFonts w:ascii="Wingdings" w:hAnsi="Wingdings" w:hint="default"/>
+      </w:rPr>
+    </w:lvl>
+    <w:lvl w:ilvl="6" w:tplc="40090001" w:tentative="1">
+      <w:start w:val="1"/>
+      <w:numFmt w:val="bullet"/>
+      <w:lvlText w:val=""/>
+      <w:lvlJc w:val="left"/>
+      <w:pPr>
+        <w:ind w:left="5040" w:hanging="360"/>
+      </w:pPr>
+      <w:rPr>
+        <w:rFonts w:ascii="Symbol" w:hAnsi="Symbol" w:hint="default"/>
+      </w:rPr>
+    </w:lvl>
+    <w:lvl w:ilvl="7" w:tplc="40090003" w:tentative="1">
+      <w:start w:val="1"/>
+      <w:numFmt w:val="bullet"/>
+      <w:lvlText w:val="o"/>
+      <w:lvlJc w:val="left"/>
+      <w:pPr>
+        <w:ind w:left="5760" w:hanging="360"/>
+      </w:pPr>
+      <w:rPr>
+        <w:rFonts w:ascii="Courier New" w:hAnsi="Courier New" w:cs="Courier New" w:hint="default"/>
+      </w:rPr>
+    </w:lvl>
+    <w:lvl w:ilvl="8" w:tplc="40090005" w:tentative="1">
+      <w:start w:val="1"/>
+      <w:numFmt w:val="bullet"/>
+      <w:lvlText w:val=""/>
+      <w:lvlJc w:val="left"/>
+      <w:pPr>
+        <w:ind w:left="6480" w:hanging="360"/>
+      </w:pPr>
+      <w:rPr>
+        <w:rFonts w:ascii="Wingdings" w:hAnsi="Wingdings" w:hint="default"/>
+      </w:rPr>
+    </w:lvl>
+  </w:abstractNum>
+  <w:abstractNum w:abstractNumId="13" w15:restartNumberingAfterBreak="0">
     <w:nsid w:val="5F796EF0"/>
     <w:multiLevelType w:val="hybridMultilevel"/>
     <w:tmpl w:val="92624C5C"/>
@@ -3885,7 +5673,7 @@
       </w:rPr>
     </w:lvl>
   </w:abstractNum>
-  <w:abstractNum w:abstractNumId="9" w15:restartNumberingAfterBreak="0">
+  <w:abstractNum w:abstractNumId="14" w15:restartNumberingAfterBreak="0">
     <w:nsid w:val="66B465ED"/>
     <w:multiLevelType w:val="hybridMultilevel"/>
     <w:tmpl w:val="723E1BEC"/>
@@ -3974,7 +5762,93 @@
       </w:pPr>
     </w:lvl>
   </w:abstractNum>
-  <w:abstractNum w:abstractNumId="10" w15:restartNumberingAfterBreak="0">
+  <w:abstractNum w:abstractNumId="15" w15:restartNumberingAfterBreak="0">
+    <w:nsid w:val="6E447B35"/>
+    <w:multiLevelType w:val="hybridMultilevel"/>
+    <w:tmpl w:val="C23022A2"/>
+    <w:lvl w:ilvl="0" w:tplc="40090019">
+      <w:start w:val="1"/>
+      <w:numFmt w:val="lowerLetter"/>
+      <w:lvlText w:val="%1."/>
+      <w:lvlJc w:val="left"/>
+      <w:pPr>
+        <w:ind w:left="720" w:hanging="360"/>
+      </w:pPr>
+    </w:lvl>
+    <w:lvl w:ilvl="1" w:tplc="40090019" w:tentative="1">
+      <w:start w:val="1"/>
+      <w:numFmt w:val="lowerLetter"/>
+      <w:lvlText w:val="%2."/>
+      <w:lvlJc w:val="left"/>
+      <w:pPr>
+        <w:ind w:left="1440" w:hanging="360"/>
+      </w:pPr>
+    </w:lvl>
+    <w:lvl w:ilvl="2" w:tplc="4009001B" w:tentative="1">
+      <w:start w:val="1"/>
+      <w:numFmt w:val="lowerRoman"/>
+      <w:lvlText w:val="%3."/>
+      <w:lvlJc w:val="right"/>
+      <w:pPr>
+        <w:ind w:left="2160" w:hanging="180"/>
+      </w:pPr>
+    </w:lvl>
+    <w:lvl w:ilvl="3" w:tplc="4009000F" w:tentative="1">
+      <w:start w:val="1"/>
+      <w:numFmt w:val="decimal"/>
+      <w:lvlText w:val="%4."/>
+      <w:lvlJc w:val="left"/>
+      <w:pPr>
+        <w:ind w:left="2880" w:hanging="360"/>
+      </w:pPr>
+    </w:lvl>
+    <w:lvl w:ilvl="4" w:tplc="40090019" w:tentative="1">
+      <w:start w:val="1"/>
+      <w:numFmt w:val="lowerLetter"/>
+      <w:lvlText w:val="%5."/>
+      <w:lvlJc w:val="left"/>
+      <w:pPr>
+        <w:ind w:left="3600" w:hanging="360"/>
+      </w:pPr>
+    </w:lvl>
+    <w:lvl w:ilvl="5" w:tplc="4009001B" w:tentative="1">
+      <w:start w:val="1"/>
+      <w:numFmt w:val="lowerRoman"/>
+      <w:lvlText w:val="%6."/>
+      <w:lvlJc w:val="right"/>
+      <w:pPr>
+        <w:ind w:left="4320" w:hanging="180"/>
+      </w:pPr>
+    </w:lvl>
+    <w:lvl w:ilvl="6" w:tplc="4009000F" w:tentative="1">
+      <w:start w:val="1"/>
+      <w:numFmt w:val="decimal"/>
+      <w:lvlText w:val="%7."/>
+      <w:lvlJc w:val="left"/>
+      <w:pPr>
+        <w:ind w:left="5040" w:hanging="360"/>
+      </w:pPr>
+    </w:lvl>
+    <w:lvl w:ilvl="7" w:tplc="40090019" w:tentative="1">
+      <w:start w:val="1"/>
+      <w:numFmt w:val="lowerLetter"/>
+      <w:lvlText w:val="%8."/>
+      <w:lvlJc w:val="left"/>
+      <w:pPr>
+        <w:ind w:left="5760" w:hanging="360"/>
+      </w:pPr>
+    </w:lvl>
+    <w:lvl w:ilvl="8" w:tplc="4009001B" w:tentative="1">
+      <w:start w:val="1"/>
+      <w:numFmt w:val="lowerRoman"/>
+      <w:lvlText w:val="%9."/>
+      <w:lvlJc w:val="right"/>
+      <w:pPr>
+        <w:ind w:left="6480" w:hanging="180"/>
+      </w:pPr>
+    </w:lvl>
+  </w:abstractNum>
+  <w:abstractNum w:abstractNumId="16" w15:restartNumberingAfterBreak="0">
     <w:nsid w:val="7E7B0507"/>
     <w:multiLevelType w:val="hybridMultilevel"/>
     <w:tmpl w:val="059A301A"/>
@@ -4088,39 +5962,65 @@
     </w:lvl>
   </w:abstractNum>
   <w:num w:numId="1">
+    <w:abstractNumId w:val="14"/>
+  </w:num>
+  <w:num w:numId="2">
     <w:abstractNumId w:val="9"/>
   </w:num>
-  <w:num w:numId="2">
+  <w:num w:numId="3">
+    <w:abstractNumId w:val="4"/>
+  </w:num>
+  <w:num w:numId="4">
     <w:abstractNumId w:val="6"/>
   </w:num>
-  <w:num w:numId="3">
-    <w:abstractNumId w:val="2"/>
-  </w:num>
-  <w:num w:numId="4">
-    <w:abstractNumId w:val="3"/>
-  </w:num>
   <w:num w:numId="5">
-    <w:abstractNumId w:val="4"/>
+    <w:abstractNumId w:val="7"/>
   </w:num>
   <w:num w:numId="6">
-    <w:abstractNumId w:val="8"/>
+    <w:abstractNumId w:val="13"/>
   </w:num>
   <w:num w:numId="7">
-    <w:abstractNumId w:val="7"/>
+    <w:abstractNumId w:val="11"/>
   </w:num>
   <w:num w:numId="8">
-    <w:abstractNumId w:val="1"/>
+    <w:abstractNumId w:val="2"/>
   </w:num>
   <w:num w:numId="9">
     <w:abstractNumId w:val="0"/>
   </w:num>
   <w:num w:numId="10">
+    <w:abstractNumId w:val="8"/>
+  </w:num>
+  <w:num w:numId="11">
+    <w:abstractNumId w:val="16"/>
+  </w:num>
+  <w:num w:numId="12">
+    <w:abstractNumId w:val="1"/>
+  </w:num>
+  <w:num w:numId="13">
+    <w:abstractNumId w:val="3"/>
+  </w:num>
+  <w:num w:numId="14">
+    <w:abstractNumId w:val="12"/>
+  </w:num>
+  <w:num w:numId="15">
     <w:abstractNumId w:val="5"/>
   </w:num>
-  <w:num w:numId="11">
+  <w:num w:numId="16">
     <w:abstractNumId w:val="10"/>
   </w:num>
+  <w:num w:numId="17">
+    <w:abstractNumId w:val="15"/>
+  </w:num>
 </w:numbering>
+</file>
+
+<file path=word/people.xml><?xml version="1.0" encoding="utf-8"?>
+<w15:people xmlns:wpc="http://schemas.microsoft.com/office/word/2010/wordprocessingCanvas" xmlns:cx="http://schemas.microsoft.com/office/drawing/2014/chartex" xmlns:cx1="http://schemas.microsoft.com/office/drawing/2015/9/8/chartex" xmlns:cx2="http://schemas.microsoft.com/office/drawing/2015/10/21/chartex" xmlns:cx3="http://schemas.microsoft.com/office/drawing/2016/5/9/chartex" xmlns:cx4="http://schemas.microsoft.com/office/drawing/2016/5/10/chartex" xmlns:cx5="http://schemas.microsoft.com/office/drawing/2016/5/11/chartex" xmlns:cx6="http://schemas.microsoft.com/office/drawing/2016/5/12/chartex" xmlns:cx7="http://schemas.microsoft.com/office/drawing/2016/5/13/chartex" xmlns:cx8="http://schemas.microsoft.com/office/drawing/2016/5/14/chartex" xmlns:mc="http://schemas.openxmlformats.org/markup-compatibility/2006" xmlns:aink="http://schemas.microsoft.com/office/drawing/2016/ink" xmlns:am3d="http://schemas.microsoft.com/office/drawing/2017/model3d" xmlns:o="urn:schemas-microsoft-com:office:office" xmlns:r="http://schemas.openxmlformats.org/officeDocument/2006/relationships" xmlns:m="http://schemas.openxmlformats.org/officeDocument/2006/math" xmlns:v="urn:schemas-microsoft-com:vml" xmlns:wp14="http://schemas.microsoft.com/office/word/2010/wordprocessingDrawing" xmlns:wp="http://schemas.openxmlformats.org/drawingml/2006/wordprocessingDrawing" xmlns:w10="urn:schemas-microsoft-com:office:word" xmlns:w="http://schemas.openxmlformats.org/wordprocessingml/2006/main" xmlns:w14="http://schemas.microsoft.com/office/word/2010/wordml" xmlns:w15="http://schemas.microsoft.com/office/word/2012/wordml" xmlns:w16cex="http://schemas.microsoft.com/office/word/2018/wordml/cex" xmlns:w16cid="http://schemas.microsoft.com/office/word/2016/wordml/cid" xmlns:w16="http://schemas.microsoft.com/office/word/2018/wordml" xmlns:w16se="http://schemas.microsoft.com/office/word/2015/wordml/symex" xmlns:wpg="http://schemas.microsoft.com/office/word/2010/wordprocessingGroup" xmlns:wpi="http://schemas.microsoft.com/office/word/2010/wordprocessingInk" xmlns:wne="http://schemas.microsoft.com/office/word/2006/wordml" xmlns:wps="http://schemas.microsoft.com/office/word/2010/wordprocessingShape" mc:Ignorable="w14 w15 w16se w16cid w16 w16cex wp14">
+  <w15:person w15:author="Aditya Kumar">
+    <w15:presenceInfo w15:providerId="None" w15:userId="Aditya Kumar"/>
+  </w15:person>
+</w15:people>
 </file>
 
 <file path=word/styles.xml><?xml version="1.0" encoding="utf-8"?>

</xml_diff>

<commit_message>
added chapter2 for building microservices;
Signed-off-by: Aditya <aditya@gravityilabs.com>
</commit_message>
<xml_diff>
--- a/Building Microservices - Sam Newman/Chapter 2 - The Evolutionary Architect.docx
+++ b/Building Microservices - Sam Newman/Chapter 2 - The Evolutionary Architect.docx
@@ -4457,6 +4457,9 @@
       <w:bookmarkEnd w:id="19"/>
     </w:p>
     <w:p>
+      <w:pPr>
+        <w:pStyle w:val="Quote"/>
+      </w:pPr>
       <w:r>
         <w:t>Governance ensures that enterprise objectives are ach</w:t>
       </w:r>
@@ -4475,37 +4478,39 @@
     </w:p>
     <w:p>
       <w:pPr>
-        <w:jc w:val="right"/>
-        <w:rPr>
-          <w:i/>
-          <w:iCs/>
-        </w:rPr>
-      </w:pPr>
-      <w:r>
-        <w:rPr>
-          <w:i/>
-          <w:iCs/>
-        </w:rPr>
-        <w:t xml:space="preserve">---- </w:t>
-      </w:r>
-      <w:r>
-        <w:rPr>
-          <w:i/>
-          <w:iCs/>
-        </w:rPr>
+        <w:pStyle w:val="Quote"/>
+      </w:pPr>
+      <w:r>
         <w:t>COBIT-5</w:t>
       </w:r>
     </w:p>
-    <w:p/>
-    <w:p>
-      <w:pPr>
-        <w:pStyle w:val="Heading1"/>
-      </w:pPr>
-      <w:bookmarkStart w:id="20" w:name="_Toc57750860"/>
-      <w:r>
-        <w:t>Building A Team</w:t>
-      </w:r>
-      <w:bookmarkEnd w:id="20"/>
+    <w:p>
+      <w:r>
+        <w:t xml:space="preserve">If </w:t>
+      </w:r>
+      <w:r>
+        <w:t xml:space="preserve">one of </w:t>
+      </w:r>
+      <w:r>
+        <w:t xml:space="preserve">the architect’s jobs is ensuring there is a technical vision, then governance is about ensuring what we are building matches this </w:t>
+      </w:r>
+      <w:r>
+        <w:t>vision and</w:t>
+      </w:r>
+      <w:r>
+        <w:t xml:space="preserve"> evolving the vision if needed.</w:t>
+      </w:r>
+    </w:p>
+    <w:p>
+      <w:r>
+        <w:t>Architects should not partake this work alone. Instead, a properly functioning governance group can work together to share the work and shape the vision.</w:t>
+      </w:r>
+    </w:p>
+    <w:p>
+      <w:r>
+        <w:lastRenderedPageBreak/>
+        <w:t>Governance is a group activity. It could be an informal chat with a small enough team, or a more structured regular meeting with formal group membership for a larger scope. This group needs to be led by a technologist, and to consist predominantly of people who are executing the work being governed. This group should also be responsible for tracking and managing technical risks.</w:t>
+      </w:r>
     </w:p>
     <w:p/>
     <w:p/>

</xml_diff>